<commit_message>
wr 'Erlaubter Umfang' zu Sammelfestsetzungsbescheid hinzugefügt
</commit_message>
<xml_diff>
--- a/plugins/wasserrecht/templates/Festsetzung_Sammelbescheid.docx
+++ b/plugins/wasserrecht/templates/Festsetzung_Sammelbescheid.docx
@@ -5131,12 +5131,14 @@
               <w:ind w:left="0" w:firstLine="0"/>
               <w:jc w:val="center"/>
               <w:rPr>
+                <w:color w:val="FF0000"/>
                 <w:sz w:val="18"/>
                 <w:szCs w:val="18"/>
               </w:rPr>
             </w:pPr>
             <w:r>
               <w:rPr>
+                <w:color w:val="FF0000"/>
                 <w:sz w:val="18"/>
                 <w:szCs w:val="18"/>
               </w:rPr>
@@ -5145,6 +5147,7 @@
             <w:proofErr w:type="spellStart"/>
             <w:r>
               <w:rPr>
+                <w:color w:val="FF0000"/>
                 <w:sz w:val="18"/>
                 <w:szCs w:val="18"/>
               </w:rPr>
@@ -5153,6 +5156,7 @@
             <w:proofErr w:type="spellEnd"/>
             <w:r>
               <w:rPr>
+                <w:color w:val="FF0000"/>
                 <w:sz w:val="18"/>
                 <w:szCs w:val="18"/>
               </w:rPr>
@@ -5178,7 +5182,6 @@
                 <w:szCs w:val="20"/>
               </w:rPr>
             </w:pPr>
-            <w:bookmarkStart w:id="0" w:name="_GoBack"/>
             <w:r>
               <w:rPr>
                 <w:sz w:val="20"/>
@@ -5186,7 +5189,6 @@
               </w:rPr>
               <w:t>${Anlage_Name2}</w:t>
             </w:r>
-            <w:bookmarkEnd w:id="0"/>
           </w:p>
         </w:tc>
         <w:tc>
@@ -5243,6 +5245,7 @@
           </w:tcPr>
           <w:p>
             <w:pPr>
+              <w:ind w:left="0" w:firstLine="0"/>
               <w:jc w:val="center"/>
               <w:rPr>
                 <w:sz w:val="20"/>
@@ -5254,7 +5257,30 @@
                 <w:sz w:val="20"/>
                 <w:szCs w:val="20"/>
               </w:rPr>
-              <w:t>50.000</w:t>
+              <w:t>${</w:t>
+            </w:r>
+            <w:proofErr w:type="spellStart"/>
+            <w:r>
+              <w:rPr>
+                <w:sz w:val="20"/>
+                <w:szCs w:val="20"/>
+              </w:rPr>
+              <w:t>Erlaubter</w:t>
+            </w:r>
+            <w:r>
+              <w:rPr>
+                <w:sz w:val="20"/>
+                <w:szCs w:val="20"/>
+              </w:rPr>
+              <w:t>_Umfang</w:t>
+            </w:r>
+            <w:proofErr w:type="spellEnd"/>
+            <w:r>
+              <w:rPr>
+                <w:sz w:val="20"/>
+                <w:szCs w:val="20"/>
+              </w:rPr>
+              <w:t>}</w:t>
             </w:r>
           </w:p>
         </w:tc>
@@ -5269,12 +5295,14 @@
               <w:ind w:left="0" w:firstLine="0"/>
               <w:jc w:val="center"/>
               <w:rPr>
+                <w:color w:val="FF0000"/>
                 <w:sz w:val="20"/>
                 <w:szCs w:val="20"/>
               </w:rPr>
             </w:pPr>
             <w:r>
               <w:rPr>
+                <w:color w:val="FF0000"/>
                 <w:sz w:val="20"/>
                 <w:szCs w:val="20"/>
               </w:rPr>
@@ -5292,12 +5320,14 @@
             <w:pPr>
               <w:jc w:val="center"/>
               <w:rPr>
+                <w:color w:val="FF0000"/>
                 <w:sz w:val="20"/>
                 <w:szCs w:val="20"/>
               </w:rPr>
             </w:pPr>
             <w:r>
               <w:rPr>
+                <w:color w:val="FF0000"/>
                 <w:sz w:val="20"/>
                 <w:szCs w:val="20"/>
               </w:rPr>
@@ -5315,12 +5345,14 @@
             <w:pPr>
               <w:jc w:val="center"/>
               <w:rPr>
+                <w:color w:val="FF0000"/>
                 <w:sz w:val="20"/>
                 <w:szCs w:val="20"/>
               </w:rPr>
             </w:pPr>
             <w:r>
               <w:rPr>
+                <w:color w:val="FF0000"/>
                 <w:sz w:val="20"/>
                 <w:szCs w:val="20"/>
               </w:rPr>
@@ -5901,7 +5933,18 @@
           <w:szCs w:val="12"/>
           <w:lang w:val="de-DE"/>
         </w:rPr>
-        <w:t>für das Entnehmen und Ableiten von Wasser aus oberirdischen Gewässer und Wiedereinleitung des entnommenen Wassers mit einem Verlust von nicht mehr als 1 Prozent der Wassermenge in das Gewässer, aus dem es entnommen wurde</w:t>
+        <w:t>für das Entnehmen und Ableiten von Wasser aus oberirdischen Gewässer und Wiedereinleitung des entnommenen Wassers mit einem Verlust von nicht mehr als 1 Pro</w:t>
+      </w:r>
+      <w:bookmarkStart w:id="0" w:name="_GoBack"/>
+      <w:bookmarkEnd w:id="0"/>
+      <w:r>
+        <w:rPr>
+          <w:rFonts w:ascii="Arial Narrow" w:hAnsi="Arial Narrow"/>
+          <w:sz w:val="12"/>
+          <w:szCs w:val="12"/>
+          <w:lang w:val="de-DE"/>
+        </w:rPr>
+        <w:t>zent der Wassermenge in das Gewässer, aus dem es entnommen wurde</w:t>
       </w:r>
     </w:p>
     <w:p>
@@ -9015,7 +9058,7 @@
 </file>
 
 <file path=customXml/itemProps1.xml><?xml version="1.0" encoding="utf-8"?>
-<ds:datastoreItem xmlns:ds="http://schemas.openxmlformats.org/officeDocument/2006/customXml" ds:itemID="{BF93E76B-4982-4F66-B97A-83B3AEAF7CED}">
+<ds:datastoreItem xmlns:ds="http://schemas.openxmlformats.org/officeDocument/2006/customXml" ds:itemID="{54AFC765-06C3-42B6-86F3-45F811F027FB}">
   <ds:schemaRefs>
     <ds:schemaRef ds:uri="http://schemas.openxmlformats.org/officeDocument/2006/bibliography"/>
   </ds:schemaRefs>

</xml_diff>

<commit_message>
wr Summen werden jetzt für die Entgelte in der Tabelle des Sammelfestsetzungsbescheides gebildet
</commit_message>
<xml_diff>
--- a/plugins/wasserrecht/templates/Festsetzung_Sammelbescheid.docx
+++ b/plugins/wasserrecht/templates/Festsetzung_Sammelbescheid.docx
@@ -54,21 +54,7 @@
                     <w:rPr>
                       <w:lang w:val="de-DE"/>
                     </w:rPr>
-                    <w:t>${</w:t>
-                  </w:r>
-                  <w:proofErr w:type="spellStart"/>
-                  <w:r>
-                    <w:rPr>
-                      <w:lang w:val="de-DE"/>
-                    </w:rPr>
-                    <w:t>Behoerde_Name</w:t>
-                  </w:r>
-                  <w:proofErr w:type="spellEnd"/>
-                  <w:r>
-                    <w:rPr>
-                      <w:lang w:val="de-DE"/>
-                    </w:rPr>
-                    <w:t>}</w:t>
+                    <w:t>${Behoerde_Name}</w:t>
                   </w:r>
                 </w:p>
                 <w:p>
@@ -82,21 +68,7 @@
                     <w:rPr>
                       <w:lang w:val="de-DE"/>
                     </w:rPr>
-                    <w:t>${</w:t>
-                  </w:r>
-                  <w:proofErr w:type="spellStart"/>
-                  <w:r>
-                    <w:rPr>
-                      <w:lang w:val="de-DE"/>
-                    </w:rPr>
-                    <w:t>Behoerde_Art_Name</w:t>
-                  </w:r>
-                  <w:proofErr w:type="spellEnd"/>
-                  <w:r>
-                    <w:rPr>
-                      <w:lang w:val="de-DE"/>
-                    </w:rPr>
-                    <w:t>}</w:t>
+                    <w:t>${Behoerde_Art_Name}</w:t>
                   </w:r>
                 </w:p>
                 <w:p>
@@ -110,35 +82,7 @@
                     <w:rPr>
                       <w:lang w:val="de-DE"/>
                     </w:rPr>
-                    <w:t>${</w:t>
-                  </w:r>
-                  <w:proofErr w:type="spellStart"/>
-                  <w:r>
-                    <w:rPr>
-                      <w:lang w:val="de-DE"/>
-                    </w:rPr>
-                    <w:t>Behoerde_Strasse</w:t>
-                  </w:r>
-                  <w:proofErr w:type="spellEnd"/>
-                  <w:r>
-                    <w:rPr>
-                      <w:lang w:val="de-DE"/>
-                    </w:rPr>
-                    <w:t>} ${</w:t>
-                  </w:r>
-                  <w:proofErr w:type="spellStart"/>
-                  <w:r>
-                    <w:rPr>
-                      <w:lang w:val="de-DE"/>
-                    </w:rPr>
-                    <w:t>Behoerde_Hnr</w:t>
-                  </w:r>
-                  <w:proofErr w:type="spellEnd"/>
-                  <w:r>
-                    <w:rPr>
-                      <w:lang w:val="de-DE"/>
-                    </w:rPr>
-                    <w:t>}</w:t>
+                    <w:t>${Behoerde_Strasse} ${Behoerde_Hnr}</w:t>
                   </w:r>
                 </w:p>
                 <w:p>
@@ -153,35 +97,7 @@
                     <w:rPr>
                       <w:lang w:val="de-DE"/>
                     </w:rPr>
-                    <w:t>${</w:t>
-                  </w:r>
-                  <w:proofErr w:type="spellStart"/>
-                  <w:r>
-                    <w:rPr>
-                      <w:lang w:val="de-DE"/>
-                    </w:rPr>
-                    <w:t>Behoerde_PLZ</w:t>
-                  </w:r>
-                  <w:proofErr w:type="spellEnd"/>
-                  <w:r>
-                    <w:rPr>
-                      <w:lang w:val="de-DE"/>
-                    </w:rPr>
-                    <w:t>} ${</w:t>
-                  </w:r>
-                  <w:proofErr w:type="spellStart"/>
-                  <w:r>
-                    <w:rPr>
-                      <w:lang w:val="de-DE"/>
-                    </w:rPr>
-                    <w:t>Behoerde_Ort</w:t>
-                  </w:r>
-                  <w:proofErr w:type="spellEnd"/>
-                  <w:r>
-                    <w:rPr>
-                      <w:lang w:val="de-DE"/>
-                    </w:rPr>
-                    <w:t>}</w:t>
+                    <w:t>${Behoerde_PLZ} ${Behoerde_Ort}</w:t>
                   </w:r>
                 </w:p>
               </w:txbxContent>
@@ -308,47 +224,7 @@
                             <w:szCs w:val="18"/>
                             <w:lang w:val="de-DE"/>
                           </w:rPr>
-                          <w:t>${</w:t>
-                        </w:r>
-                        <w:proofErr w:type="spellStart"/>
-                        <w:r>
-                          <w:rPr>
-                            <w:rFonts w:ascii="Arial"/>
-                            <w:sz w:val="18"/>
-                            <w:szCs w:val="18"/>
-                            <w:lang w:val="de-DE"/>
-                          </w:rPr>
-                          <w:t>Bearbeiter_PLZ</w:t>
-                        </w:r>
-                        <w:proofErr w:type="spellEnd"/>
-                        <w:r>
-                          <w:rPr>
-                            <w:rFonts w:ascii="Arial"/>
-                            <w:sz w:val="18"/>
-                            <w:szCs w:val="18"/>
-                            <w:lang w:val="de-DE"/>
-                          </w:rPr>
-                          <w:t>},  ${</w:t>
-                        </w:r>
-                        <w:proofErr w:type="spellStart"/>
-                        <w:r>
-                          <w:rPr>
-                            <w:rFonts w:ascii="Arial"/>
-                            <w:sz w:val="18"/>
-                            <w:szCs w:val="18"/>
-                            <w:lang w:val="de-DE"/>
-                          </w:rPr>
-                          <w:t>Bearbeiter_Ort</w:t>
-                        </w:r>
-                        <w:proofErr w:type="spellEnd"/>
-                        <w:r>
-                          <w:rPr>
-                            <w:rFonts w:ascii="Arial"/>
-                            <w:sz w:val="18"/>
-                            <w:szCs w:val="18"/>
-                            <w:lang w:val="de-DE"/>
-                          </w:rPr>
-                          <w:t>}, ${Datum}</w:t>
+                          <w:t>${Bearbeiter_PLZ},  ${Bearbeiter_Ort}, ${Datum}</w:t>
                         </w:r>
                       </w:p>
                     </w:tc>
@@ -443,27 +319,7 @@
                             <w:szCs w:val="18"/>
                             <w:lang w:val="de-DE"/>
                           </w:rPr>
-                          <w:t>${</w:t>
-                        </w:r>
-                        <w:proofErr w:type="spellStart"/>
-                        <w:r>
-                          <w:rPr>
-                            <w:rFonts w:ascii="Arial"/>
-                            <w:sz w:val="18"/>
-                            <w:szCs w:val="18"/>
-                            <w:lang w:val="de-DE"/>
-                          </w:rPr>
-                          <w:t>Bearbeiter_Telefon</w:t>
-                        </w:r>
-                        <w:proofErr w:type="spellEnd"/>
-                        <w:r>
-                          <w:rPr>
-                            <w:rFonts w:ascii="Arial"/>
-                            <w:sz w:val="18"/>
-                            <w:szCs w:val="18"/>
-                            <w:lang w:val="de-DE"/>
-                          </w:rPr>
-                          <w:t>}</w:t>
+                          <w:t>${Bearbeiter_Telefon}</w:t>
                         </w:r>
                       </w:p>
                     </w:tc>
@@ -524,27 +380,7 @@
                             <w:szCs w:val="18"/>
                             <w:lang w:val="de-DE"/>
                           </w:rPr>
-                          <w:t>${</w:t>
-                        </w:r>
-                        <w:proofErr w:type="spellStart"/>
-                        <w:r>
-                          <w:rPr>
-                            <w:rFonts w:ascii="Arial"/>
-                            <w:sz w:val="18"/>
-                            <w:szCs w:val="18"/>
-                            <w:lang w:val="de-DE"/>
-                          </w:rPr>
-                          <w:t>Bearbeiter_EMail</w:t>
-                        </w:r>
-                        <w:proofErr w:type="spellEnd"/>
-                        <w:r>
-                          <w:rPr>
-                            <w:rFonts w:ascii="Arial"/>
-                            <w:sz w:val="18"/>
-                            <w:szCs w:val="18"/>
-                            <w:lang w:val="de-DE"/>
-                          </w:rPr>
-                          <w:t>}</w:t>
+                          <w:t>${Bearbeiter_EMail}</w:t>
                         </w:r>
                       </w:p>
                     </w:tc>
@@ -609,27 +445,7 @@
                             <w:szCs w:val="18"/>
                             <w:lang w:val="de-DE"/>
                           </w:rPr>
-                          <w:t>${</w:t>
-                        </w:r>
-                        <w:proofErr w:type="spellStart"/>
-                        <w:r>
-                          <w:rPr>
-                            <w:rFonts w:ascii="Arial"/>
-                            <w:sz w:val="18"/>
-                            <w:szCs w:val="18"/>
-                            <w:lang w:val="de-DE"/>
-                          </w:rPr>
-                          <w:t>Adressat_ID</w:t>
-                        </w:r>
-                        <w:proofErr w:type="spellEnd"/>
-                        <w:r>
-                          <w:rPr>
-                            <w:rFonts w:ascii="Arial"/>
-                            <w:sz w:val="18"/>
-                            <w:szCs w:val="18"/>
-                            <w:lang w:val="de-DE"/>
-                          </w:rPr>
-                          <w:t>}</w:t>
+                          <w:t>${Adressat_ID}</w:t>
                         </w:r>
                       </w:p>
                       <w:p>
@@ -762,21 +578,7 @@
                     <w:rPr>
                       <w:lang w:val="de-DE"/>
                     </w:rPr>
-                    <w:t>${</w:t>
-                  </w:r>
-                  <w:proofErr w:type="spellStart"/>
-                  <w:r>
-                    <w:rPr>
-                      <w:lang w:val="de-DE"/>
-                    </w:rPr>
-                    <w:t>Adressat_Name</w:t>
-                  </w:r>
-                  <w:proofErr w:type="spellEnd"/>
-                  <w:r>
-                    <w:rPr>
-                      <w:lang w:val="de-DE"/>
-                    </w:rPr>
-                    <w:t>}</w:t>
+                    <w:t>${Adressat_Name}</w:t>
                   </w:r>
                 </w:p>
                 <w:p>
@@ -790,35 +592,7 @@
                     <w:rPr>
                       <w:lang w:val="de-DE"/>
                     </w:rPr>
-                    <w:t>${</w:t>
-                  </w:r>
-                  <w:proofErr w:type="spellStart"/>
-                  <w:r>
-                    <w:rPr>
-                      <w:lang w:val="de-DE"/>
-                    </w:rPr>
-                    <w:t>Adressat_Strasse</w:t>
-                  </w:r>
-                  <w:proofErr w:type="spellEnd"/>
-                  <w:r>
-                    <w:rPr>
-                      <w:lang w:val="de-DE"/>
-                    </w:rPr>
-                    <w:t>} ${</w:t>
-                  </w:r>
-                  <w:proofErr w:type="spellStart"/>
-                  <w:r>
-                    <w:rPr>
-                      <w:lang w:val="de-DE"/>
-                    </w:rPr>
-                    <w:t>Adressat_Hnr</w:t>
-                  </w:r>
-                  <w:proofErr w:type="spellEnd"/>
-                  <w:r>
-                    <w:rPr>
-                      <w:lang w:val="de-DE"/>
-                    </w:rPr>
-                    <w:t>}</w:t>
+                    <w:t>${Adressat_Strasse} ${Adressat_Hnr}</w:t>
                   </w:r>
                 </w:p>
                 <w:p>
@@ -832,35 +606,7 @@
                     <w:rPr>
                       <w:lang w:val="de-DE"/>
                     </w:rPr>
-                    <w:t>${</w:t>
-                  </w:r>
-                  <w:proofErr w:type="spellStart"/>
-                  <w:r>
-                    <w:rPr>
-                      <w:lang w:val="de-DE"/>
-                    </w:rPr>
-                    <w:t>Adressat_PLZ</w:t>
-                  </w:r>
-                  <w:proofErr w:type="spellEnd"/>
-                  <w:r>
-                    <w:rPr>
-                      <w:lang w:val="de-DE"/>
-                    </w:rPr>
-                    <w:t>} ${</w:t>
-                  </w:r>
-                  <w:proofErr w:type="spellStart"/>
-                  <w:r>
-                    <w:rPr>
-                      <w:lang w:val="de-DE"/>
-                    </w:rPr>
-                    <w:t>Adressat_Ort</w:t>
-                  </w:r>
-                  <w:proofErr w:type="spellEnd"/>
-                  <w:r>
-                    <w:rPr>
-                      <w:lang w:val="de-DE"/>
-                    </w:rPr>
-                    <w:t>}</w:t>
+                    <w:t>${Adressat_PLZ} ${Adressat_Ort}</w:t>
                   </w:r>
                 </w:p>
               </w:txbxContent>
@@ -890,23 +636,12 @@
                       <w:szCs w:val="20"/>
                     </w:rPr>
                   </w:pPr>
-                  <w:proofErr w:type="spellStart"/>
-                  <w:proofErr w:type="gramStart"/>
                   <w:r>
                     <w:rPr>
                       <w:rFonts w:ascii="Arial" w:hAnsi="Arial"/>
                       <w:sz w:val="18"/>
                     </w:rPr>
-                    <w:t>für</w:t>
-                  </w:r>
-                  <w:proofErr w:type="spellEnd"/>
-                  <w:proofErr w:type="gramEnd"/>
-                  <w:r>
-                    <w:rPr>
-                      <w:rFonts w:ascii="Arial" w:hAnsi="Arial"/>
-                      <w:sz w:val="18"/>
-                    </w:rPr>
-                    <w:t xml:space="preserve"> das</w:t>
+                    <w:t>für das</w:t>
                   </w:r>
                   <w:r>
                     <w:rPr>
@@ -916,7 +651,6 @@
                     </w:rPr>
                     <w:t xml:space="preserve"> </w:t>
                   </w:r>
-                  <w:proofErr w:type="spellStart"/>
                   <w:r>
                     <w:rPr>
                       <w:rFonts w:ascii="Arial" w:hAnsi="Arial"/>
@@ -924,7 +658,6 @@
                     </w:rPr>
                     <w:t>Jahr</w:t>
                   </w:r>
-                  <w:proofErr w:type="spellEnd"/>
                   <w:r>
                     <w:rPr>
                       <w:rFonts w:ascii="Arial" w:hAnsi="Arial"/>
@@ -938,25 +671,7 @@
                       <w:position w:val="3"/>
                       <w:sz w:val="20"/>
                     </w:rPr>
-                    <w:t xml:space="preserve"> ${</w:t>
-                  </w:r>
-                  <w:proofErr w:type="spellStart"/>
-                  <w:r>
-                    <w:rPr>
-                      <w:rFonts w:ascii="Arial" w:hAnsi="Arial"/>
-                      <w:position w:val="3"/>
-                      <w:sz w:val="20"/>
-                    </w:rPr>
-                    <w:t>Erhebungsjahr</w:t>
-                  </w:r>
-                  <w:proofErr w:type="spellEnd"/>
-                  <w:r>
-                    <w:rPr>
-                      <w:rFonts w:ascii="Arial" w:hAnsi="Arial"/>
-                      <w:position w:val="3"/>
-                      <w:sz w:val="20"/>
-                    </w:rPr>
-                    <w:t>}</w:t>
+                    <w:t xml:space="preserve"> ${Erhebungsjahr}</w:t>
                   </w:r>
                 </w:p>
               </w:txbxContent>
@@ -992,29 +707,7 @@
           <w:sz w:val="24"/>
           <w:lang w:val="de-DE"/>
         </w:rPr>
-        <w:t>Wassergesetz des Landes Mecklenburg-Vorpommern (</w:t>
-      </w:r>
-      <w:proofErr w:type="spellStart"/>
-      <w:r>
-        <w:rPr>
-          <w:rFonts w:ascii="Arial"/>
-          <w:b/>
-          <w:spacing w:val="-1"/>
-          <w:sz w:val="24"/>
-          <w:lang w:val="de-DE"/>
-        </w:rPr>
-        <w:t>LWaG</w:t>
-      </w:r>
-      <w:proofErr w:type="spellEnd"/>
-      <w:r>
-        <w:rPr>
-          <w:rFonts w:ascii="Arial"/>
-          <w:b/>
-          <w:spacing w:val="-1"/>
-          <w:sz w:val="24"/>
-          <w:lang w:val="de-DE"/>
-        </w:rPr>
-        <w:t>)</w:t>
+        <w:t>Wassergesetz des Landes Mecklenburg-Vorpommern (LWaG)</w:t>
       </w:r>
       <w:r>
         <w:rPr>
@@ -1154,9 +847,23 @@
           <w:szCs w:val="16"/>
           <w:lang w:val="de-DE" w:eastAsia="de-DE"/>
         </w:rPr>
-        <w:t>Wassergesetz des Landes Mecklenburg-Vorpommern (</w:t>
-      </w:r>
-      <w:proofErr w:type="spellStart"/>
+        <w:t>Wassergesetz des Landes Mecklenburg-Vorpommern (LWaG)</w:t>
+      </w:r>
+    </w:p>
+    <w:p>
+      <w:pPr>
+        <w:spacing w:after="100" w:afterAutospacing="1" w:line="240" w:lineRule="auto"/>
+        <w:ind w:left="5355" w:firstLine="720"/>
+        <w:contextualSpacing/>
+        <w:outlineLvl w:val="0"/>
+        <w:rPr>
+          <w:rFonts w:ascii="Times New Roman" w:eastAsia="Times New Roman" w:hAnsi="Times New Roman" w:cs="Times New Roman"/>
+          <w:color w:val="333333"/>
+          <w:sz w:val="16"/>
+          <w:szCs w:val="16"/>
+          <w:lang w:val="de-DE" w:eastAsia="de-DE"/>
+        </w:rPr>
+      </w:pPr>
       <w:r>
         <w:rPr>
           <w:rFonts w:ascii="Times New Roman" w:eastAsia="Times New Roman" w:hAnsi="Times New Roman" w:cs="Times New Roman"/>
@@ -1167,28 +874,9 @@
           <w:szCs w:val="16"/>
           <w:lang w:val="de-DE" w:eastAsia="de-DE"/>
         </w:rPr>
-        <w:t>LWaG</w:t>
-      </w:r>
-      <w:proofErr w:type="spellEnd"/>
-      <w:r>
-        <w:rPr>
-          <w:rFonts w:ascii="Times New Roman" w:eastAsia="Times New Roman" w:hAnsi="Times New Roman" w:cs="Times New Roman"/>
-          <w:bCs/>
-          <w:color w:val="333333"/>
-          <w:kern w:val="36"/>
-          <w:sz w:val="16"/>
-          <w:szCs w:val="16"/>
-          <w:lang w:val="de-DE" w:eastAsia="de-DE"/>
-        </w:rPr>
-        <w:t>)</w:t>
-      </w:r>
-    </w:p>
-    <w:p>
-      <w:pPr>
-        <w:spacing w:after="100" w:afterAutospacing="1" w:line="240" w:lineRule="auto"/>
-        <w:ind w:left="5355" w:firstLine="720"/>
-        <w:contextualSpacing/>
-        <w:outlineLvl w:val="0"/>
+        <w:t>v</w:t>
+      </w:r>
+      <w:r>
         <w:rPr>
           <w:rFonts w:ascii="Times New Roman" w:eastAsia="Times New Roman" w:hAnsi="Times New Roman" w:cs="Times New Roman"/>
           <w:color w:val="333333"/>
@@ -1196,18 +884,7 @@
           <w:szCs w:val="16"/>
           <w:lang w:val="de-DE" w:eastAsia="de-DE"/>
         </w:rPr>
-      </w:pPr>
-      <w:r>
-        <w:rPr>
-          <w:rFonts w:ascii="Times New Roman" w:eastAsia="Times New Roman" w:hAnsi="Times New Roman" w:cs="Times New Roman"/>
-          <w:bCs/>
-          <w:color w:val="333333"/>
-          <w:kern w:val="36"/>
-          <w:sz w:val="16"/>
-          <w:szCs w:val="16"/>
-          <w:lang w:val="de-DE" w:eastAsia="de-DE"/>
-        </w:rPr>
-        <w:t>v</w:t>
+        <w:t>om 30. November 1992 (GVOBl. M-V S. 669)</w:t>
       </w:r>
       <w:r>
         <w:rPr>
@@ -1217,9 +894,8 @@
           <w:szCs w:val="16"/>
           <w:lang w:val="de-DE" w:eastAsia="de-DE"/>
         </w:rPr>
-        <w:t>om 30. November 1992 (</w:t>
-      </w:r>
-      <w:proofErr w:type="spellStart"/>
+        <w:t>,</w:t>
+      </w:r>
       <w:r>
         <w:rPr>
           <w:rFonts w:ascii="Times New Roman" w:eastAsia="Times New Roman" w:hAnsi="Times New Roman" w:cs="Times New Roman"/>
@@ -1228,10 +904,15 @@
           <w:szCs w:val="16"/>
           <w:lang w:val="de-DE" w:eastAsia="de-DE"/>
         </w:rPr>
-        <w:t>GVOBl</w:t>
-      </w:r>
-      <w:proofErr w:type="spellEnd"/>
-      <w:r>
+        <w:t xml:space="preserve"> das zuletzt</w:t>
+      </w:r>
+    </w:p>
+    <w:p>
+      <w:pPr>
+        <w:spacing w:after="100" w:afterAutospacing="1" w:line="240" w:lineRule="auto"/>
+        <w:ind w:left="6075"/>
+        <w:contextualSpacing/>
+        <w:outlineLvl w:val="0"/>
         <w:rPr>
           <w:rFonts w:ascii="Times New Roman" w:eastAsia="Times New Roman" w:hAnsi="Times New Roman" w:cs="Times New Roman"/>
           <w:color w:val="333333"/>
@@ -1239,8 +920,7 @@
           <w:szCs w:val="16"/>
           <w:lang w:val="de-DE" w:eastAsia="de-DE"/>
         </w:rPr>
-        <w:t>. M-V S. 669)</w:t>
-      </w:r>
+      </w:pPr>
       <w:r>
         <w:rPr>
           <w:rFonts w:ascii="Times New Roman" w:eastAsia="Times New Roman" w:hAnsi="Times New Roman" w:cs="Times New Roman"/>
@@ -1249,7 +929,7 @@
           <w:szCs w:val="16"/>
           <w:lang w:val="de-DE" w:eastAsia="de-DE"/>
         </w:rPr>
-        <w:t>,</w:t>
+        <w:t xml:space="preserve">durch Artikel 7 des Gesetzes vom </w:t>
       </w:r>
       <w:r>
         <w:rPr>
@@ -1259,15 +939,9 @@
           <w:szCs w:val="16"/>
           <w:lang w:val="de-DE" w:eastAsia="de-DE"/>
         </w:rPr>
-        <w:t xml:space="preserve"> das zuletzt</w:t>
-      </w:r>
-    </w:p>
-    <w:p>
-      <w:pPr>
-        <w:spacing w:after="100" w:afterAutospacing="1" w:line="240" w:lineRule="auto"/>
-        <w:ind w:left="6075"/>
-        <w:contextualSpacing/>
-        <w:outlineLvl w:val="0"/>
+        <w:t xml:space="preserve"> </w:t>
+      </w:r>
+      <w:r>
         <w:rPr>
           <w:rFonts w:ascii="Times New Roman" w:eastAsia="Times New Roman" w:hAnsi="Times New Roman" w:cs="Times New Roman"/>
           <w:color w:val="333333"/>
@@ -1275,7 +949,8 @@
           <w:szCs w:val="16"/>
           <w:lang w:val="de-DE" w:eastAsia="de-DE"/>
         </w:rPr>
-      </w:pPr>
+        <w:t>27. Mai 2016</w:t>
+      </w:r>
       <w:r>
         <w:rPr>
           <w:rFonts w:ascii="Times New Roman" w:eastAsia="Times New Roman" w:hAnsi="Times New Roman" w:cs="Times New Roman"/>
@@ -1284,7 +959,7 @@
           <w:szCs w:val="16"/>
           <w:lang w:val="de-DE" w:eastAsia="de-DE"/>
         </w:rPr>
-        <w:t xml:space="preserve">durch Artikel 7 des Gesetzes vom </w:t>
+        <w:t xml:space="preserve"> </w:t>
       </w:r>
       <w:r>
         <w:rPr>
@@ -1294,9 +969,15 @@
           <w:szCs w:val="16"/>
           <w:lang w:val="de-DE" w:eastAsia="de-DE"/>
         </w:rPr>
-        <w:t xml:space="preserve"> </w:t>
-      </w:r>
-      <w:r>
+        <w:t>(GVOBl. M-V</w:t>
+      </w:r>
+    </w:p>
+    <w:p>
+      <w:pPr>
+        <w:spacing w:after="100" w:afterAutospacing="1" w:line="240" w:lineRule="auto"/>
+        <w:ind w:left="6075"/>
+        <w:contextualSpacing/>
+        <w:outlineLvl w:val="0"/>
         <w:rPr>
           <w:rFonts w:ascii="Times New Roman" w:eastAsia="Times New Roman" w:hAnsi="Times New Roman" w:cs="Times New Roman"/>
           <w:color w:val="333333"/>
@@ -1304,8 +985,7 @@
           <w:szCs w:val="16"/>
           <w:lang w:val="de-DE" w:eastAsia="de-DE"/>
         </w:rPr>
-        <w:t>27. Mai 2016</w:t>
-      </w:r>
+      </w:pPr>
       <w:r>
         <w:rPr>
           <w:rFonts w:ascii="Times New Roman" w:eastAsia="Times New Roman" w:hAnsi="Times New Roman" w:cs="Times New Roman"/>
@@ -1314,7 +994,7 @@
           <w:szCs w:val="16"/>
           <w:lang w:val="de-DE" w:eastAsia="de-DE"/>
         </w:rPr>
-        <w:t xml:space="preserve"> </w:t>
+        <w:t> S. 431, 432) geändert worden ist</w:t>
       </w:r>
       <w:r>
         <w:rPr>
@@ -1324,10 +1004,15 @@
           <w:szCs w:val="16"/>
           <w:lang w:val="de-DE" w:eastAsia="de-DE"/>
         </w:rPr>
-        <w:t>(</w:t>
-      </w:r>
-      <w:proofErr w:type="spellStart"/>
-      <w:r>
+        <w:t>.</w:t>
+      </w:r>
+    </w:p>
+    <w:p>
+      <w:pPr>
+        <w:spacing w:after="100" w:afterAutospacing="1" w:line="240" w:lineRule="auto"/>
+        <w:ind w:left="6075"/>
+        <w:contextualSpacing/>
+        <w:outlineLvl w:val="0"/>
         <w:rPr>
           <w:rFonts w:ascii="Times New Roman" w:eastAsia="Times New Roman" w:hAnsi="Times New Roman" w:cs="Times New Roman"/>
           <w:color w:val="333333"/>
@@ -1335,19 +1020,7 @@
           <w:szCs w:val="16"/>
           <w:lang w:val="de-DE" w:eastAsia="de-DE"/>
         </w:rPr>
-        <w:t>GVOBl</w:t>
-      </w:r>
-      <w:proofErr w:type="spellEnd"/>
-      <w:r>
-        <w:rPr>
-          <w:rFonts w:ascii="Times New Roman" w:eastAsia="Times New Roman" w:hAnsi="Times New Roman" w:cs="Times New Roman"/>
-          <w:color w:val="333333"/>
-          <w:sz w:val="16"/>
-          <w:szCs w:val="16"/>
-          <w:lang w:val="de-DE" w:eastAsia="de-DE"/>
-        </w:rPr>
-        <w:t>. M-V</w:t>
-      </w:r>
+      </w:pPr>
     </w:p>
     <w:p>
       <w:pPr>
@@ -1356,56 +1029,6 @@
         <w:contextualSpacing/>
         <w:outlineLvl w:val="0"/>
         <w:rPr>
-          <w:rFonts w:ascii="Times New Roman" w:eastAsia="Times New Roman" w:hAnsi="Times New Roman" w:cs="Times New Roman"/>
-          <w:color w:val="333333"/>
-          <w:sz w:val="16"/>
-          <w:szCs w:val="16"/>
-          <w:lang w:val="de-DE" w:eastAsia="de-DE"/>
-        </w:rPr>
-      </w:pPr>
-      <w:r>
-        <w:rPr>
-          <w:rFonts w:ascii="Times New Roman" w:eastAsia="Times New Roman" w:hAnsi="Times New Roman" w:cs="Times New Roman"/>
-          <w:color w:val="333333"/>
-          <w:sz w:val="16"/>
-          <w:szCs w:val="16"/>
-          <w:lang w:val="de-DE" w:eastAsia="de-DE"/>
-        </w:rPr>
-        <w:t> S. 431, 432) geändert worden ist</w:t>
-      </w:r>
-      <w:r>
-        <w:rPr>
-          <w:rFonts w:ascii="Times New Roman" w:eastAsia="Times New Roman" w:hAnsi="Times New Roman" w:cs="Times New Roman"/>
-          <w:color w:val="333333"/>
-          <w:sz w:val="16"/>
-          <w:szCs w:val="16"/>
-          <w:lang w:val="de-DE" w:eastAsia="de-DE"/>
-        </w:rPr>
-        <w:t>.</w:t>
-      </w:r>
-    </w:p>
-    <w:p>
-      <w:pPr>
-        <w:spacing w:after="100" w:afterAutospacing="1" w:line="240" w:lineRule="auto"/>
-        <w:ind w:left="6075"/>
-        <w:contextualSpacing/>
-        <w:outlineLvl w:val="0"/>
-        <w:rPr>
-          <w:rFonts w:ascii="Times New Roman" w:eastAsia="Times New Roman" w:hAnsi="Times New Roman" w:cs="Times New Roman"/>
-          <w:color w:val="333333"/>
-          <w:sz w:val="16"/>
-          <w:szCs w:val="16"/>
-          <w:lang w:val="de-DE" w:eastAsia="de-DE"/>
-        </w:rPr>
-      </w:pPr>
-    </w:p>
-    <w:p>
-      <w:pPr>
-        <w:spacing w:after="100" w:afterAutospacing="1" w:line="240" w:lineRule="auto"/>
-        <w:ind w:left="6075"/>
-        <w:contextualSpacing/>
-        <w:outlineLvl w:val="0"/>
-        <w:rPr>
           <w:rFonts w:ascii="Arial" w:hAnsi="Arial" w:cs="Arial"/>
           <w:b/>
           <w:i/>
@@ -1637,25 +1260,7 @@
           <w:bCs/>
           <w:lang w:val="de-DE"/>
         </w:rPr>
-        <w:t>, 17 und 18 des Wassergesetzes des Landes Mecklenburg-Vorpommern (</w:t>
-      </w:r>
-      <w:proofErr w:type="spellStart"/>
-      <w:r>
-        <w:rPr>
-          <w:rFonts w:ascii="Arial" w:eastAsia="Arial" w:hAnsi="Arial" w:cs="Arial"/>
-          <w:bCs/>
-          <w:lang w:val="de-DE"/>
-        </w:rPr>
-        <w:t>LWaG</w:t>
-      </w:r>
-      <w:proofErr w:type="spellEnd"/>
-      <w:r>
-        <w:rPr>
-          <w:rFonts w:ascii="Arial" w:eastAsia="Arial" w:hAnsi="Arial" w:cs="Arial"/>
-          <w:bCs/>
-          <w:lang w:val="de-DE"/>
-        </w:rPr>
-        <w:t xml:space="preserve">) wird das zu entrichtende Wasserentnahmeentgelt wie folgt </w:t>
+        <w:t xml:space="preserve">, 17 und 18 des Wassergesetzes des Landes Mecklenburg-Vorpommern (LWaG) wird das zu entrichtende Wasserentnahmeentgelt wie folgt </w:t>
       </w:r>
       <w:r>
         <w:rPr>
@@ -1725,7 +1330,6 @@
                     </w:rPr>
                     <w:t>${</w:t>
                   </w:r>
-                  <w:proofErr w:type="spellStart"/>
                   <w:r>
                     <w:rPr>
                       <w:rFonts w:ascii="Arial"/>
@@ -1735,7 +1339,6 @@
                     </w:rPr>
                     <w:t>Summe_Entgelt</w:t>
                   </w:r>
-                  <w:proofErr w:type="spellEnd"/>
                   <w:r>
                     <w:rPr>
                       <w:rFonts w:ascii="Arial"/>
@@ -1814,23 +1417,7 @@
           <w:sz w:val="20"/>
           <w:lang w:val="de-DE"/>
         </w:rPr>
-        <w:t>${</w:t>
-      </w:r>
-      <w:proofErr w:type="spellStart"/>
-      <w:r>
-        <w:rPr>
-          <w:sz w:val="20"/>
-          <w:lang w:val="de-DE"/>
-        </w:rPr>
-        <w:t>Erklaerung_Datum</w:t>
-      </w:r>
-      <w:proofErr w:type="spellEnd"/>
-      <w:r>
-        <w:rPr>
-          <w:sz w:val="20"/>
-          <w:lang w:val="de-DE"/>
-        </w:rPr>
-        <w:t>}</w:t>
+        <w:t>${Erklaerung_Datum}</w:t>
       </w:r>
       <w:r>
         <w:rPr>
@@ -1974,7 +1561,6 @@
                           <w:szCs w:val="18"/>
                         </w:rPr>
                       </w:pPr>
-                      <w:proofErr w:type="spellStart"/>
                       <w:r>
                         <w:rPr>
                           <w:rFonts w:ascii="Arial"/>
@@ -1982,28 +1568,7 @@
                           <w:position w:val="1"/>
                           <w:sz w:val="14"/>
                         </w:rPr>
-                        <w:t>Konto-Nr</w:t>
-                      </w:r>
-                      <w:proofErr w:type="spellEnd"/>
-                      <w:proofErr w:type="gramStart"/>
-                      <w:r>
-                        <w:rPr>
-                          <w:rFonts w:ascii="Arial"/>
-                          <w:spacing w:val="-2"/>
-                          <w:position w:val="1"/>
-                          <w:sz w:val="14"/>
-                        </w:rPr>
-                        <w:t>./</w:t>
-                      </w:r>
-                      <w:proofErr w:type="gramEnd"/>
-                      <w:r>
-                        <w:rPr>
-                          <w:rFonts w:ascii="Arial"/>
-                          <w:spacing w:val="-2"/>
-                          <w:position w:val="1"/>
-                          <w:sz w:val="14"/>
-                        </w:rPr>
-                        <w:t>IBAN:</w:t>
+                        <w:t>Konto-Nr./IBAN:</w:t>
                       </w:r>
                       <w:r>
                         <w:rPr>
@@ -2027,23 +1592,7 @@
                           <w:rFonts w:ascii="Arial"/>
                           <w:sz w:val="18"/>
                         </w:rPr>
-                        <w:t>${</w:t>
-                      </w:r>
-                      <w:proofErr w:type="spellStart"/>
-                      <w:r>
-                        <w:rPr>
-                          <w:rFonts w:ascii="Arial"/>
-                          <w:sz w:val="18"/>
-                        </w:rPr>
-                        <w:t>Behoerde_IBAN</w:t>
-                      </w:r>
-                      <w:proofErr w:type="spellEnd"/>
-                      <w:r>
-                        <w:rPr>
-                          <w:rFonts w:ascii="Arial"/>
-                          <w:sz w:val="18"/>
-                        </w:rPr>
-                        <w:t>}</w:t>
+                        <w:t>${Behoerde_IBAN}</w:t>
                       </w:r>
                     </w:p>
                     <w:p>
@@ -2055,33 +1604,13 @@
                           <w:szCs w:val="14"/>
                         </w:rPr>
                       </w:pPr>
-                      <w:proofErr w:type="spellStart"/>
                       <w:r>
                         <w:rPr>
                           <w:rFonts w:ascii="Arial"/>
                           <w:spacing w:val="-1"/>
                           <w:sz w:val="14"/>
                         </w:rPr>
-                        <w:t>HHSt</w:t>
-                      </w:r>
-                      <w:proofErr w:type="spellEnd"/>
-                      <w:proofErr w:type="gramStart"/>
-                      <w:r>
-                        <w:rPr>
-                          <w:rFonts w:ascii="Arial"/>
-                          <w:spacing w:val="-1"/>
-                          <w:sz w:val="14"/>
-                        </w:rPr>
-                        <w:t>./</w:t>
-                      </w:r>
-                      <w:proofErr w:type="gramEnd"/>
-                      <w:r>
-                        <w:rPr>
-                          <w:rFonts w:ascii="Arial"/>
-                          <w:spacing w:val="-1"/>
-                          <w:sz w:val="14"/>
-                        </w:rPr>
-                        <w:t>PK:</w:t>
+                        <w:t>HHSt./PK:</w:t>
                       </w:r>
                     </w:p>
                   </w:txbxContent>
@@ -2136,25 +1665,7 @@
                           <w:sz w:val="18"/>
                           <w:lang w:val="de-DE"/>
                         </w:rPr>
-                        <w:t>${</w:t>
-                      </w:r>
-                      <w:proofErr w:type="spellStart"/>
-                      <w:r>
-                        <w:rPr>
-                          <w:rFonts w:ascii="Arial"/>
-                          <w:sz w:val="18"/>
-                          <w:lang w:val="de-DE"/>
-                        </w:rPr>
-                        <w:t>Behoerde_Bankname</w:t>
-                      </w:r>
-                      <w:proofErr w:type="spellEnd"/>
-                      <w:r>
-                        <w:rPr>
-                          <w:rFonts w:ascii="Arial"/>
-                          <w:sz w:val="18"/>
-                          <w:lang w:val="de-DE"/>
-                        </w:rPr>
-                        <w:t>}</w:t>
+                        <w:t>${Behoerde_Bankname}</w:t>
                       </w:r>
                     </w:p>
                     <w:p>
@@ -2168,7 +1679,6 @@
                           <w:lang w:val="de-DE"/>
                         </w:rPr>
                       </w:pPr>
-                      <w:proofErr w:type="spellStart"/>
                       <w:r>
                         <w:rPr>
                           <w:rFonts w:ascii="Arial"/>
@@ -2176,17 +1686,7 @@
                           <w:sz w:val="14"/>
                           <w:lang w:val="de-DE"/>
                         </w:rPr>
-                        <w:t>Vw</w:t>
-                      </w:r>
-                      <w:proofErr w:type="spellEnd"/>
-                      <w:r>
-                        <w:rPr>
-                          <w:rFonts w:ascii="Arial"/>
-                          <w:spacing w:val="-1"/>
-                          <w:sz w:val="14"/>
-                          <w:lang w:val="de-DE"/>
-                        </w:rPr>
-                        <w:t>.-Z./PK:</w:t>
+                        <w:t>Vw.-Z./PK:</w:t>
                       </w:r>
                     </w:p>
                   </w:txbxContent>
@@ -2219,31 +1719,14 @@
                           <w:sz w:val="18"/>
                           <w:lang w:val="de-DE"/>
                         </w:rPr>
-                        <w:t>${</w:t>
-                      </w:r>
-                      <w:proofErr w:type="spellStart"/>
-                      <w:r>
-                        <w:rPr>
-                          <w:rFonts w:ascii="Arial"/>
-                          <w:sz w:val="18"/>
-                          <w:lang w:val="de-DE"/>
-                        </w:rPr>
-                        <w:t>Behoerde_BIC</w:t>
-                      </w:r>
-                      <w:proofErr w:type="spellEnd"/>
-                      <w:r>
-                        <w:rPr>
-                          <w:rFonts w:ascii="Arial"/>
-                          <w:sz w:val="18"/>
-                          <w:lang w:val="de-DE"/>
-                        </w:rPr>
-                        <w:t>}</w:t>
+                        <w:t>${Behoerde_BIC}</w:t>
                       </w:r>
                     </w:p>
                   </w:txbxContent>
                 </v:textbox>
               </v:shape>
             </v:group>
+            <w10:wrap type="none"/>
             <w10:anchorlock/>
           </v:group>
         </w:pict>
@@ -2326,55 +1809,7 @@
           <w:szCs w:val="18"/>
           <w:lang w:val="de-DE"/>
         </w:rPr>
-        <w:t xml:space="preserve">: </w:t>
-      </w:r>
-      <w:proofErr w:type="spellStart"/>
-      <w:r>
-        <w:rPr>
-          <w:rFonts w:ascii="Arial Narrow" w:eastAsia="Arial" w:hAnsi="Arial Narrow" w:cs="Arial"/>
-          <w:b/>
-          <w:bCs/>
-          <w:sz w:val="18"/>
-          <w:szCs w:val="18"/>
-          <w:lang w:val="de-DE"/>
-        </w:rPr>
-        <w:t>HHSt</w:t>
-      </w:r>
-      <w:proofErr w:type="spellEnd"/>
-      <w:r>
-        <w:rPr>
-          <w:rFonts w:ascii="Arial Narrow" w:eastAsia="Arial" w:hAnsi="Arial Narrow" w:cs="Arial"/>
-          <w:b/>
-          <w:bCs/>
-          <w:sz w:val="18"/>
-          <w:szCs w:val="18"/>
-          <w:lang w:val="de-DE"/>
-        </w:rPr>
-        <w:t xml:space="preserve">./PK und/oder </w:t>
-      </w:r>
-      <w:proofErr w:type="spellStart"/>
-      <w:r>
-        <w:rPr>
-          <w:rFonts w:ascii="Arial Narrow" w:eastAsia="Arial" w:hAnsi="Arial Narrow" w:cs="Arial"/>
-          <w:b/>
-          <w:bCs/>
-          <w:sz w:val="18"/>
-          <w:szCs w:val="18"/>
-          <w:lang w:val="de-DE"/>
-        </w:rPr>
-        <w:t>Vw</w:t>
-      </w:r>
-      <w:proofErr w:type="spellEnd"/>
-      <w:r>
-        <w:rPr>
-          <w:rFonts w:ascii="Arial Narrow" w:eastAsia="Arial" w:hAnsi="Arial Narrow" w:cs="Arial"/>
-          <w:b/>
-          <w:bCs/>
-          <w:sz w:val="18"/>
-          <w:szCs w:val="18"/>
-          <w:lang w:val="de-DE"/>
-        </w:rPr>
-        <w:t>.-Z./PK</w:t>
+        <w:t>: HHSt./PK und/oder Vw.-Z./PK</w:t>
       </w:r>
     </w:p>
     <w:p>
@@ -2620,7 +2055,6 @@
         </w:rPr>
         <w:t xml:space="preserve">107 </w:t>
       </w:r>
-      <w:proofErr w:type="spellStart"/>
       <w:r>
         <w:rPr>
           <w:rFonts w:ascii="Arial" w:hAnsi="Arial" w:cs="Arial"/>
@@ -2628,7 +2062,6 @@
         </w:rPr>
         <w:t>LWaG</w:t>
       </w:r>
-      <w:proofErr w:type="spellEnd"/>
       <w:r>
         <w:rPr>
           <w:rFonts w:ascii="Arial" w:hAnsi="Arial" w:cs="Arial"/>
@@ -2655,23 +2088,7 @@
           <w:rFonts w:ascii="Arial" w:hAnsi="Arial" w:cs="Arial"/>
           <w:lang w:val="de-DE"/>
         </w:rPr>
-        <w:t xml:space="preserve">Nach dem </w:t>
-      </w:r>
-      <w:proofErr w:type="spellStart"/>
-      <w:r>
-        <w:rPr>
-          <w:rFonts w:ascii="Arial" w:hAnsi="Arial" w:cs="Arial"/>
-          <w:lang w:val="de-DE"/>
-        </w:rPr>
-        <w:t>LWaG</w:t>
-      </w:r>
-      <w:proofErr w:type="spellEnd"/>
-      <w:r>
-        <w:rPr>
-          <w:rFonts w:ascii="Arial" w:hAnsi="Arial" w:cs="Arial"/>
-          <w:lang w:val="de-DE"/>
-        </w:rPr>
-        <w:t xml:space="preserve"> erhebt das Land M-V von dem Benutzer eines Gewässers ein Entgelt für folgende Benutzungen:</w:t>
+        <w:t>Nach dem LWaG erhebt das Land M-V von dem Benutzer eines Gewässers ein Entgelt für folgende Benutzungen:</w:t>
       </w:r>
     </w:p>
     <w:p>
@@ -2712,39 +2129,7 @@
           <w:rFonts w:ascii="Arial" w:hAnsi="Arial" w:cs="Arial"/>
           <w:lang w:val="de-DE"/>
         </w:rPr>
-        <w:t xml:space="preserve">2. Entnehmen, </w:t>
-      </w:r>
-      <w:proofErr w:type="spellStart"/>
-      <w:r>
-        <w:rPr>
-          <w:rFonts w:ascii="Arial" w:hAnsi="Arial" w:cs="Arial"/>
-          <w:lang w:val="de-DE"/>
-        </w:rPr>
-        <w:t>Zutagefördern</w:t>
-      </w:r>
-      <w:proofErr w:type="spellEnd"/>
-      <w:r>
-        <w:rPr>
-          <w:rFonts w:ascii="Arial" w:hAnsi="Arial" w:cs="Arial"/>
-          <w:lang w:val="de-DE"/>
-        </w:rPr>
-        <w:t xml:space="preserve">, </w:t>
-      </w:r>
-      <w:proofErr w:type="spellStart"/>
-      <w:r>
-        <w:rPr>
-          <w:rFonts w:ascii="Arial" w:hAnsi="Arial" w:cs="Arial"/>
-          <w:lang w:val="de-DE"/>
-        </w:rPr>
-        <w:t>Zutageleiten</w:t>
-      </w:r>
-      <w:proofErr w:type="spellEnd"/>
-      <w:r>
-        <w:rPr>
-          <w:rFonts w:ascii="Arial" w:hAnsi="Arial" w:cs="Arial"/>
-          <w:lang w:val="de-DE"/>
-        </w:rPr>
-        <w:t xml:space="preserve"> und Ableiten von Grundwasser</w:t>
+        <w:t>2. Entnehmen, Zutagefördern, Zutageleiten und Ableiten von Grundwasser</w:t>
       </w:r>
       <w:r>
         <w:rPr>
@@ -3004,23 +2389,7 @@
                 <w:rFonts w:ascii="Arial" w:hAnsi="Arial" w:cs="Arial"/>
                 <w:lang w:val="de-DE"/>
               </w:rPr>
-              <w:t>${</w:t>
-            </w:r>
-            <w:proofErr w:type="spellStart"/>
-            <w:r>
-              <w:rPr>
-                <w:rFonts w:ascii="Arial" w:hAnsi="Arial" w:cs="Arial"/>
-                <w:lang w:val="de-DE"/>
-              </w:rPr>
-              <w:t>Festsetzung_Freitext</w:t>
-            </w:r>
-            <w:proofErr w:type="spellEnd"/>
-            <w:r>
-              <w:rPr>
-                <w:rFonts w:ascii="Arial" w:hAnsi="Arial" w:cs="Arial"/>
-                <w:lang w:val="de-DE"/>
-              </w:rPr>
-              <w:t>}</w:t>
+              <w:t>${Festsetzung_Freitext}</w:t>
             </w:r>
           </w:p>
           <w:p>
@@ -3851,8 +3220,6 @@
                       <w:sz w:val="14"/>
                     </w:rPr>
                   </w:pPr>
-                  <w:proofErr w:type="spellStart"/>
-                  <w:proofErr w:type="gramStart"/>
                   <w:r>
                     <w:rPr>
                       <w:rFonts w:ascii="Arial"/>
@@ -3862,8 +3229,6 @@
                     </w:rPr>
                     <w:t>im</w:t>
                   </w:r>
-                  <w:proofErr w:type="spellEnd"/>
-                  <w:proofErr w:type="gramEnd"/>
                   <w:r>
                     <w:rPr>
                       <w:rFonts w:ascii="Arial"/>
@@ -3872,7 +3237,6 @@
                     </w:rPr>
                     <w:t xml:space="preserve"> </w:t>
                   </w:r>
-                  <w:proofErr w:type="spellStart"/>
                   <w:r>
                     <w:rPr>
                       <w:rFonts w:ascii="Arial"/>
@@ -3882,7 +3246,6 @@
                     </w:rPr>
                     <w:t>Auftrag</w:t>
                   </w:r>
-                  <w:proofErr w:type="spellEnd"/>
                   <w:r>
                     <w:rPr>
                       <w:rFonts w:ascii="Arial"/>
@@ -3901,7 +3264,6 @@
                     </w:rPr>
                     <w:tab/>
                   </w:r>
-                  <w:proofErr w:type="spellStart"/>
                   <w:r>
                     <w:rPr>
                       <w:rFonts w:ascii="Arial"/>
@@ -3910,7 +3272,6 @@
                     </w:rPr>
                     <w:t>Unterschrift</w:t>
                   </w:r>
-                  <w:proofErr w:type="spellEnd"/>
                 </w:p>
                 <w:p>
                   <w:pPr>
@@ -3932,27 +3293,7 @@
                       <w:position w:val="3"/>
                       <w:sz w:val="14"/>
                     </w:rPr>
-                    <w:t>${</w:t>
-                  </w:r>
-                  <w:proofErr w:type="spellStart"/>
-                  <w:r>
-                    <w:rPr>
-                      <w:rFonts w:ascii="Arial"/>
-                      <w:spacing w:val="-1"/>
-                      <w:position w:val="3"/>
-                      <w:sz w:val="14"/>
-                    </w:rPr>
-                    <w:t>Bearbeiter</w:t>
-                  </w:r>
-                  <w:proofErr w:type="spellEnd"/>
-                  <w:r>
-                    <w:rPr>
-                      <w:rFonts w:ascii="Arial"/>
-                      <w:spacing w:val="-1"/>
-                      <w:position w:val="3"/>
-                      <w:sz w:val="14"/>
-                    </w:rPr>
-                    <w:t>}</w:t>
+                    <w:t>${Bearbeiter}</w:t>
                   </w:r>
                 </w:p>
               </w:txbxContent>
@@ -4014,7 +3355,6 @@
                 <w:szCs w:val="16"/>
               </w:rPr>
             </w:pPr>
-            <w:proofErr w:type="spellStart"/>
             <w:r>
               <w:rPr>
                 <w:b/>
@@ -4022,16 +3362,7 @@
                 <w:szCs w:val="16"/>
               </w:rPr>
               <w:lastRenderedPageBreak/>
-              <w:t>Lfd.Nr</w:t>
-            </w:r>
-            <w:proofErr w:type="spellEnd"/>
-            <w:r>
-              <w:rPr>
-                <w:b/>
-                <w:sz w:val="16"/>
-                <w:szCs w:val="16"/>
-              </w:rPr>
-              <w:t>.</w:t>
+              <w:t>Lfd.Nr.</w:t>
             </w:r>
           </w:p>
         </w:tc>
@@ -4160,7 +3491,6 @@
                 <w:szCs w:val="20"/>
               </w:rPr>
             </w:pPr>
-            <w:proofErr w:type="spellStart"/>
             <w:r>
               <w:rPr>
                 <w:b/>
@@ -4177,7 +3507,6 @@
               </w:rPr>
               <w:t>atsächl</w:t>
             </w:r>
-            <w:proofErr w:type="spellEnd"/>
             <w:r>
               <w:rPr>
                 <w:b/>
@@ -4194,7 +3523,6 @@
               </w:rPr>
               <w:t xml:space="preserve"> </w:t>
             </w:r>
-            <w:proofErr w:type="spellStart"/>
             <w:r>
               <w:rPr>
                 <w:b/>
@@ -4211,7 +3539,6 @@
               </w:rPr>
               <w:t>ntn</w:t>
             </w:r>
-            <w:proofErr w:type="spellEnd"/>
             <w:r>
               <w:rPr>
                 <w:b/>
@@ -4236,7 +3563,6 @@
               </w:rPr>
               <w:t>-</w:t>
             </w:r>
-            <w:proofErr w:type="spellStart"/>
             <w:r>
               <w:rPr>
                 <w:b/>
@@ -4245,7 +3571,6 @@
               </w:rPr>
               <w:t>menge</w:t>
             </w:r>
-            <w:proofErr w:type="spellEnd"/>
             <w:r>
               <w:rPr>
                 <w:b/>
@@ -4290,44 +3615,24 @@
                 <w:sz w:val="16"/>
                 <w:szCs w:val="16"/>
               </w:rPr>
-              <w:t xml:space="preserve">Gemäß </w:t>
-            </w:r>
-            <w:proofErr w:type="spellStart"/>
+              <w:t>Gemäß wrZ erlaubte Wasse</w:t>
+            </w:r>
             <w:r>
               <w:rPr>
                 <w:b/>
                 <w:sz w:val="16"/>
                 <w:szCs w:val="16"/>
               </w:rPr>
-              <w:t>wrZ</w:t>
-            </w:r>
-            <w:proofErr w:type="spellEnd"/>
+              <w:t>r-</w:t>
+            </w:r>
             <w:r>
               <w:rPr>
                 <w:b/>
                 <w:sz w:val="16"/>
                 <w:szCs w:val="16"/>
               </w:rPr>
-              <w:t xml:space="preserve"> erlaubte Wasse</w:t>
-            </w:r>
-            <w:r>
-              <w:rPr>
-                <w:b/>
-                <w:sz w:val="16"/>
-                <w:szCs w:val="16"/>
-              </w:rPr>
-              <w:t>r-</w:t>
-            </w:r>
-            <w:proofErr w:type="spellStart"/>
-            <w:r>
-              <w:rPr>
-                <w:b/>
-                <w:sz w:val="16"/>
-                <w:szCs w:val="16"/>
-              </w:rPr>
               <w:t>menge</w:t>
             </w:r>
-            <w:proofErr w:type="spellEnd"/>
             <w:r>
               <w:rPr>
                 <w:b/>
@@ -5144,7 +4449,6 @@
               </w:rPr>
               <w:t>${</w:t>
             </w:r>
-            <w:proofErr w:type="spellStart"/>
             <w:r>
               <w:rPr>
                 <w:color w:val="FF0000"/>
@@ -5153,7 +4457,6 @@
               </w:rPr>
               <w:t>KennNr</w:t>
             </w:r>
-            <w:proofErr w:type="spellEnd"/>
             <w:r>
               <w:rPr>
                 <w:color w:val="FF0000"/>
@@ -5214,23 +4517,7 @@
                 <w:sz w:val="20"/>
                 <w:szCs w:val="20"/>
               </w:rPr>
-              <w:t>${</w:t>
-            </w:r>
-            <w:proofErr w:type="spellStart"/>
-            <w:r>
-              <w:rPr>
-                <w:sz w:val="20"/>
-                <w:szCs w:val="20"/>
-              </w:rPr>
-              <w:t>Entnamemenge</w:t>
-            </w:r>
-            <w:proofErr w:type="spellEnd"/>
-            <w:r>
-              <w:rPr>
-                <w:sz w:val="20"/>
-                <w:szCs w:val="20"/>
-              </w:rPr>
-              <w:t>}</w:t>
+              <w:t>${Entnamemenge}</w:t>
             </w:r>
           </w:p>
         </w:tc>
@@ -5257,24 +4544,15 @@
                 <w:sz w:val="20"/>
                 <w:szCs w:val="20"/>
               </w:rPr>
-              <w:t>${</w:t>
-            </w:r>
-            <w:proofErr w:type="spellStart"/>
+              <w:t>${Erlaubter</w:t>
+            </w:r>
             <w:r>
               <w:rPr>
                 <w:sz w:val="20"/>
                 <w:szCs w:val="20"/>
               </w:rPr>
-              <w:t>Erlaubter</w:t>
-            </w:r>
-            <w:r>
-              <w:rPr>
-                <w:sz w:val="20"/>
-                <w:szCs w:val="20"/>
-              </w:rPr>
               <w:t>_Umfang</w:t>
             </w:r>
-            <w:proofErr w:type="spellEnd"/>
             <w:r>
               <w:rPr>
                 <w:sz w:val="20"/>
@@ -5383,23 +4661,7 @@
                 <w:sz w:val="20"/>
                 <w:szCs w:val="20"/>
               </w:rPr>
-              <w:t>${</w:t>
-            </w:r>
-            <w:proofErr w:type="spellStart"/>
-            <w:r>
-              <w:rPr>
-                <w:sz w:val="20"/>
-                <w:szCs w:val="20"/>
-              </w:rPr>
-              <w:t>Zugelassenes_Entgelt</w:t>
-            </w:r>
-            <w:proofErr w:type="spellEnd"/>
-            <w:r>
-              <w:rPr>
-                <w:sz w:val="20"/>
-                <w:szCs w:val="20"/>
-              </w:rPr>
-              <w:t>}</w:t>
+              <w:t>${Zugelassenes_Entgelt}</w:t>
             </w:r>
           </w:p>
         </w:tc>
@@ -5427,23 +4689,7 @@
                 <w:sz w:val="20"/>
                 <w:szCs w:val="20"/>
               </w:rPr>
-              <w:t>${</w:t>
-            </w:r>
-            <w:proofErr w:type="spellStart"/>
-            <w:r>
-              <w:rPr>
-                <w:sz w:val="20"/>
-                <w:szCs w:val="20"/>
-              </w:rPr>
-              <w:t>Nicht_Zugelassenes_Entgelt</w:t>
-            </w:r>
-            <w:proofErr w:type="spellEnd"/>
-            <w:r>
-              <w:rPr>
-                <w:sz w:val="20"/>
-                <w:szCs w:val="20"/>
-              </w:rPr>
-              <w:t>}</w:t>
+              <w:t>${Nicht_Zugelassenes_Entgelt}</w:t>
             </w:r>
           </w:p>
         </w:tc>
@@ -5604,7 +4850,31 @@
           <w:b/>
           <w:lang w:val="de-DE"/>
         </w:rPr>
-        <w:t xml:space="preserve">               15.250,00 €</w:t>
+        <w:t xml:space="preserve">               </w:t>
+      </w:r>
+      <w:r>
+        <w:rPr>
+          <w:rFonts w:ascii="Arial" w:hAnsi="Arial" w:cs="Arial"/>
+          <w:b/>
+          <w:lang w:val="de-DE"/>
+        </w:rPr>
+        <w:t xml:space="preserve">  </w:t>
+      </w:r>
+      <w:r>
+        <w:rPr>
+          <w:rFonts w:ascii="Arial" w:hAnsi="Arial" w:cs="Arial"/>
+          <w:b/>
+          <w:lang w:val="de-DE"/>
+        </w:rPr>
+        <w:t>${Summe_Zugelassenes_Entgelt}</w:t>
+      </w:r>
+      <w:r>
+        <w:rPr>
+          <w:rFonts w:ascii="Arial" w:hAnsi="Arial" w:cs="Arial"/>
+          <w:b/>
+          <w:lang w:val="de-DE"/>
+        </w:rPr>
+        <w:t xml:space="preserve"> €</w:t>
       </w:r>
       <w:r>
         <w:rPr>
@@ -5613,15 +4883,49 @@
           <w:lang w:val="de-DE"/>
         </w:rPr>
         <w:tab/>
-        <w:t xml:space="preserve">   4.600,00 €          </w:t>
-      </w:r>
-      <w:r>
-        <w:rPr>
-          <w:rFonts w:ascii="Arial" w:hAnsi="Arial" w:cs="Arial"/>
-          <w:b/>
-          <w:lang w:val="de-DE"/>
-        </w:rPr>
-        <w:t>19.850,00</w:t>
+        <w:t xml:space="preserve">   </w:t>
+      </w:r>
+      <w:r>
+        <w:rPr>
+          <w:rFonts w:ascii="Arial" w:hAnsi="Arial" w:cs="Arial"/>
+          <w:b/>
+          <w:lang w:val="de-DE"/>
+        </w:rPr>
+        <w:t xml:space="preserve">  </w:t>
+      </w:r>
+      <w:r>
+        <w:rPr>
+          <w:rFonts w:ascii="Arial" w:hAnsi="Arial" w:cs="Arial"/>
+          <w:b/>
+          <w:lang w:val="de-DE"/>
+        </w:rPr>
+        <w:t>${Summe_Nicht_Zugelassenes_Entgelt}</w:t>
+      </w:r>
+      <w:r>
+        <w:rPr>
+          <w:rFonts w:ascii="Arial" w:hAnsi="Arial" w:cs="Arial"/>
+          <w:b/>
+          <w:lang w:val="de-DE"/>
+        </w:rPr>
+        <w:t xml:space="preserve"> €          </w:t>
+      </w:r>
+      <w:r>
+        <w:rPr>
+          <w:rFonts w:ascii="Arial" w:hAnsi="Arial" w:cs="Arial"/>
+          <w:b/>
+          <w:lang w:val="de-DE"/>
+        </w:rPr>
+        <w:t xml:space="preserve">  </w:t>
+      </w:r>
+      <w:bookmarkStart w:id="0" w:name="_GoBack"/>
+      <w:bookmarkEnd w:id="0"/>
+      <w:r>
+        <w:rPr>
+          <w:rFonts w:ascii="Arial" w:hAnsi="Arial" w:cs="Arial"/>
+          <w:b/>
+          <w:lang w:val="de-DE"/>
+        </w:rPr>
+        <w:t>${Summe_Entgelt}</w:t>
       </w:r>
       <w:r>
         <w:rPr>
@@ -5743,47 +5047,7 @@
           <w:szCs w:val="12"/>
           <w:lang w:val="de-DE"/>
         </w:rPr>
-        <w:t xml:space="preserve">für das Entnehmen, </w:t>
-      </w:r>
-      <w:proofErr w:type="spellStart"/>
-      <w:r>
-        <w:rPr>
-          <w:rFonts w:ascii="Arial Narrow" w:hAnsi="Arial Narrow"/>
-          <w:sz w:val="12"/>
-          <w:szCs w:val="12"/>
-          <w:lang w:val="de-DE"/>
-        </w:rPr>
-        <w:t>Zutagefördern</w:t>
-      </w:r>
-      <w:proofErr w:type="spellEnd"/>
-      <w:r>
-        <w:rPr>
-          <w:rFonts w:ascii="Arial Narrow" w:hAnsi="Arial Narrow"/>
-          <w:sz w:val="12"/>
-          <w:szCs w:val="12"/>
-          <w:lang w:val="de-DE"/>
-        </w:rPr>
-        <w:t xml:space="preserve">, </w:t>
-      </w:r>
-      <w:proofErr w:type="spellStart"/>
-      <w:r>
-        <w:rPr>
-          <w:rFonts w:ascii="Arial Narrow" w:hAnsi="Arial Narrow"/>
-          <w:sz w:val="12"/>
-          <w:szCs w:val="12"/>
-          <w:lang w:val="de-DE"/>
-        </w:rPr>
-        <w:t>Zutageleiten</w:t>
-      </w:r>
-      <w:proofErr w:type="spellEnd"/>
-      <w:r>
-        <w:rPr>
-          <w:rFonts w:ascii="Arial Narrow" w:hAnsi="Arial Narrow"/>
-          <w:sz w:val="12"/>
-          <w:szCs w:val="12"/>
-          <w:lang w:val="de-DE"/>
-        </w:rPr>
-        <w:t xml:space="preserve"> und Ableiten von Grundwasser</w:t>
+        <w:t>für das Entnehmen, Zutagefördern, Zutageleiten und Ableiten von Grundwasser</w:t>
       </w:r>
     </w:p>
     <w:p>
@@ -5807,47 +5071,7 @@
           <w:szCs w:val="12"/>
           <w:lang w:val="de-DE"/>
         </w:rPr>
-        <w:t xml:space="preserve">Art = 05.01; für das Entnehmen, </w:t>
-      </w:r>
-      <w:proofErr w:type="spellStart"/>
-      <w:r>
-        <w:rPr>
-          <w:rFonts w:ascii="Arial Narrow" w:hAnsi="Arial Narrow"/>
-          <w:sz w:val="12"/>
-          <w:szCs w:val="12"/>
-          <w:lang w:val="de-DE"/>
-        </w:rPr>
-        <w:t>Zutagefördern</w:t>
-      </w:r>
-      <w:proofErr w:type="spellEnd"/>
-      <w:r>
-        <w:rPr>
-          <w:rFonts w:ascii="Arial Narrow" w:hAnsi="Arial Narrow"/>
-          <w:sz w:val="12"/>
-          <w:szCs w:val="12"/>
-          <w:lang w:val="de-DE"/>
-        </w:rPr>
-        <w:t xml:space="preserve">, </w:t>
-      </w:r>
-      <w:proofErr w:type="spellStart"/>
-      <w:r>
-        <w:rPr>
-          <w:rFonts w:ascii="Arial Narrow" w:hAnsi="Arial Narrow"/>
-          <w:sz w:val="12"/>
-          <w:szCs w:val="12"/>
-          <w:lang w:val="de-DE"/>
-        </w:rPr>
-        <w:t>Zutageleiten</w:t>
-      </w:r>
-      <w:proofErr w:type="spellEnd"/>
-      <w:r>
-        <w:rPr>
-          <w:rFonts w:ascii="Arial Narrow" w:hAnsi="Arial Narrow"/>
-          <w:sz w:val="12"/>
-          <w:szCs w:val="12"/>
-          <w:lang w:val="de-DE"/>
-        </w:rPr>
-        <w:t xml:space="preserve"> und Ableiten von Grundwasser und </w:t>
+        <w:t xml:space="preserve">Art = 05.01; für das Entnehmen, Zutagefördern, Zutageleiten und Ableiten von Grundwasser und </w:t>
       </w:r>
       <w:r>
         <w:rPr>
@@ -5933,18 +5157,7 @@
           <w:szCs w:val="12"/>
           <w:lang w:val="de-DE"/>
         </w:rPr>
-        <w:t>für das Entnehmen und Ableiten von Wasser aus oberirdischen Gewässer und Wiedereinleitung des entnommenen Wassers mit einem Verlust von nicht mehr als 1 Pro</w:t>
-      </w:r>
-      <w:bookmarkStart w:id="0" w:name="_GoBack"/>
-      <w:bookmarkEnd w:id="0"/>
-      <w:r>
-        <w:rPr>
-          <w:rFonts w:ascii="Arial Narrow" w:hAnsi="Arial Narrow"/>
-          <w:sz w:val="12"/>
-          <w:szCs w:val="12"/>
-          <w:lang w:val="de-DE"/>
-        </w:rPr>
-        <w:t>zent der Wassermenge in das Gewässer, aus dem es entnommen wurde</w:t>
+        <w:t>für das Entnehmen und Ableiten von Wasser aus oberirdischen Gewässer und Wiedereinleitung des entnommenen Wassers mit einem Verlust von nicht mehr als 1 Prozent der Wassermenge in das Gewässer, aus dem es entnommen wurde</w:t>
       </w:r>
     </w:p>
     <w:p>
@@ -5995,27 +5208,7 @@
           <w:lang w:val="de-DE" w:bidi="ar-SA"/>
         </w:rPr>
         <w:tab/>
-        <w:t>Art =11</w:t>
-      </w:r>
-      <w:proofErr w:type="gramStart"/>
-      <w:r>
-        <w:rPr>
-          <w:rFonts w:ascii="Arial" w:hAnsi="Arial" w:cs="Arial"/>
-          <w:sz w:val="12"/>
-          <w:szCs w:val="12"/>
-          <w:lang w:val="de-DE" w:bidi="ar-SA"/>
-        </w:rPr>
-        <w:t>;erlaubte</w:t>
-      </w:r>
-      <w:proofErr w:type="gramEnd"/>
-      <w:r>
-        <w:rPr>
-          <w:rFonts w:ascii="Arial" w:hAnsi="Arial" w:cs="Arial"/>
-          <w:sz w:val="12"/>
-          <w:szCs w:val="12"/>
-          <w:lang w:val="de-DE" w:bidi="ar-SA"/>
-        </w:rPr>
-        <w:t xml:space="preserve"> Wasserentnahme mit wasserrechtlicher Zulassung </w:t>
+        <w:t xml:space="preserve">Art =11;erlaubte Wasserentnahme mit wasserrechtlicher Zulassung </w:t>
       </w:r>
     </w:p>
     <w:p>
@@ -6087,27 +5280,7 @@
           <w:szCs w:val="12"/>
           <w:lang w:val="de-DE" w:bidi="ar-SA"/>
         </w:rPr>
-        <w:t xml:space="preserve">Art = 14; Wasserentnahmen, welche nach § 16 Absatz 2 </w:t>
-      </w:r>
-      <w:proofErr w:type="spellStart"/>
-      <w:r>
-        <w:rPr>
-          <w:rFonts w:ascii="Arial" w:hAnsi="Arial" w:cs="Arial"/>
-          <w:sz w:val="12"/>
-          <w:szCs w:val="12"/>
-          <w:lang w:val="de-DE" w:bidi="ar-SA"/>
-        </w:rPr>
-        <w:t>LWaG</w:t>
-      </w:r>
-      <w:proofErr w:type="spellEnd"/>
-      <w:r>
-        <w:rPr>
-          <w:rFonts w:ascii="Arial" w:hAnsi="Arial" w:cs="Arial"/>
-          <w:sz w:val="12"/>
-          <w:szCs w:val="12"/>
-          <w:lang w:val="de-DE" w:bidi="ar-SA"/>
-        </w:rPr>
-        <w:t xml:space="preserve"> entgeltfrei sind</w:t>
+        <w:t>Art = 14; Wasserentnahmen, welche nach § 16 Absatz 2 LWaG entgeltfrei sind</w:t>
       </w:r>
     </w:p>
     <w:p>
@@ -6227,7 +5400,6 @@
         </w:rPr>
         <w:t xml:space="preserve">ab dem </w:t>
       </w:r>
-      <w:proofErr w:type="spellStart"/>
       <w:r>
         <w:rPr>
           <w:rFonts w:ascii="Arial Narrow" w:hAnsi="Arial Narrow" w:cs="Arial"/>
@@ -6236,18 +5408,7 @@
           <w:szCs w:val="12"/>
           <w:lang w:val="de-DE"/>
         </w:rPr>
-        <w:t>Kalendersjahr</w:t>
-      </w:r>
-      <w:proofErr w:type="spellEnd"/>
-      <w:r>
-        <w:rPr>
-          <w:rFonts w:ascii="Arial Narrow" w:hAnsi="Arial Narrow" w:cs="Arial"/>
-          <w:b/>
-          <w:sz w:val="12"/>
-          <w:szCs w:val="12"/>
-          <w:lang w:val="de-DE"/>
-        </w:rPr>
-        <w:t xml:space="preserve"> 2016</w:t>
+        <w:t>Kalendersjahr 2016</w:t>
       </w:r>
       <w:r>
         <w:rPr>
@@ -6406,47 +5567,7 @@
           <w:szCs w:val="12"/>
           <w:lang w:val="de-DE"/>
         </w:rPr>
-        <w:t xml:space="preserve">für das Entnehmen, </w:t>
-      </w:r>
-      <w:proofErr w:type="spellStart"/>
-      <w:r>
-        <w:rPr>
-          <w:rFonts w:ascii="Arial Narrow" w:hAnsi="Arial Narrow" w:cs="Arial"/>
-          <w:sz w:val="12"/>
-          <w:szCs w:val="12"/>
-          <w:lang w:val="de-DE"/>
-        </w:rPr>
-        <w:t>Zutagefördern</w:t>
-      </w:r>
-      <w:proofErr w:type="spellEnd"/>
-      <w:r>
-        <w:rPr>
-          <w:rFonts w:ascii="Arial Narrow" w:hAnsi="Arial Narrow" w:cs="Arial"/>
-          <w:sz w:val="12"/>
-          <w:szCs w:val="12"/>
-          <w:lang w:val="de-DE"/>
-        </w:rPr>
-        <w:t xml:space="preserve">, </w:t>
-      </w:r>
-      <w:proofErr w:type="spellStart"/>
-      <w:r>
-        <w:rPr>
-          <w:rFonts w:ascii="Arial Narrow" w:hAnsi="Arial Narrow" w:cs="Arial"/>
-          <w:sz w:val="12"/>
-          <w:szCs w:val="12"/>
-          <w:lang w:val="de-DE"/>
-        </w:rPr>
-        <w:t>Zutageleiten</w:t>
-      </w:r>
-      <w:proofErr w:type="spellEnd"/>
-      <w:r>
-        <w:rPr>
-          <w:rFonts w:ascii="Arial Narrow" w:hAnsi="Arial Narrow" w:cs="Arial"/>
-          <w:sz w:val="12"/>
-          <w:szCs w:val="12"/>
-          <w:lang w:val="de-DE"/>
-        </w:rPr>
-        <w:t xml:space="preserve"> und Ableiten von </w:t>
+        <w:t xml:space="preserve">für das Entnehmen, Zutagefördern, Zutageleiten und Ableiten von </w:t>
       </w:r>
       <w:r>
         <w:rPr>
@@ -6525,20 +5646,8 @@
           <w:szCs w:val="12"/>
           <w:lang w:val="de-DE"/>
         </w:rPr>
-        <w:t xml:space="preserve">zweifache Betrag je </w:t>
-      </w:r>
-      <w:proofErr w:type="spellStart"/>
-      <w:r>
-        <w:rPr>
-          <w:rFonts w:ascii="Arial Narrow" w:hAnsi="Arial Narrow" w:cs="Arial"/>
-          <w:b/>
-          <w:sz w:val="12"/>
-          <w:szCs w:val="12"/>
-          <w:lang w:val="de-DE"/>
-        </w:rPr>
-        <w:t>Kubimeter</w:t>
-      </w:r>
-      <w:proofErr w:type="spellEnd"/>
+        <w:t>zweifache Betrag je Kubimeter</w:t>
+      </w:r>
       <w:r>
         <w:rPr>
           <w:rFonts w:ascii="Arial Narrow" w:hAnsi="Arial Narrow" w:cs="Arial"/>
@@ -6660,20 +5769,8 @@
           <w:szCs w:val="12"/>
           <w:lang w:val="de-DE"/>
         </w:rPr>
-        <w:t xml:space="preserve">zweifache Betrag je </w:t>
-      </w:r>
-      <w:proofErr w:type="spellStart"/>
-      <w:r>
-        <w:rPr>
-          <w:rFonts w:ascii="Arial Narrow" w:hAnsi="Arial Narrow" w:cs="Arial"/>
-          <w:b/>
-          <w:sz w:val="12"/>
-          <w:szCs w:val="12"/>
-          <w:lang w:val="de-DE"/>
-        </w:rPr>
-        <w:t>Kubimeter</w:t>
-      </w:r>
-      <w:proofErr w:type="spellEnd"/>
+        <w:t>zweifache Betrag je Kubimeter</w:t>
+      </w:r>
       <w:r>
         <w:rPr>
           <w:rFonts w:ascii="Arial Narrow" w:hAnsi="Arial Narrow" w:cs="Arial"/>
@@ -9058,7 +8155,7 @@
 </file>
 
 <file path=customXml/itemProps1.xml><?xml version="1.0" encoding="utf-8"?>
-<ds:datastoreItem xmlns:ds="http://schemas.openxmlformats.org/officeDocument/2006/customXml" ds:itemID="{54AFC765-06C3-42B6-86F3-45F811F027FB}">
+<ds:datastoreItem xmlns:ds="http://schemas.openxmlformats.org/officeDocument/2006/customXml" ds:itemID="{F00A233C-E435-4691-A3D8-E1EB520BCC3A}">
   <ds:schemaRefs>
     <ds:schemaRef ds:uri="http://schemas.openxmlformats.org/officeDocument/2006/bibliography"/>
   </ds:schemaRefs>

</xml_diff>

<commit_message>
wr Formatierung der Zahlen im Sammelfestsetzungsbescheid
</commit_message>
<xml_diff>
--- a/plugins/wasserrecht/templates/Festsetzung_Sammelbescheid.docx
+++ b/plugins/wasserrecht/templates/Festsetzung_Sammelbescheid.docx
@@ -54,7 +54,21 @@
                     <w:rPr>
                       <w:lang w:val="de-DE"/>
                     </w:rPr>
-                    <w:t>${Behoerde_Name}</w:t>
+                    <w:t>${</w:t>
+                  </w:r>
+                  <w:proofErr w:type="spellStart"/>
+                  <w:r>
+                    <w:rPr>
+                      <w:lang w:val="de-DE"/>
+                    </w:rPr>
+                    <w:t>Behoerde_Name</w:t>
+                  </w:r>
+                  <w:proofErr w:type="spellEnd"/>
+                  <w:r>
+                    <w:rPr>
+                      <w:lang w:val="de-DE"/>
+                    </w:rPr>
+                    <w:t>}</w:t>
                   </w:r>
                 </w:p>
                 <w:p>
@@ -68,7 +82,21 @@
                     <w:rPr>
                       <w:lang w:val="de-DE"/>
                     </w:rPr>
-                    <w:t>${Behoerde_Art_Name}</w:t>
+                    <w:t>${</w:t>
+                  </w:r>
+                  <w:proofErr w:type="spellStart"/>
+                  <w:r>
+                    <w:rPr>
+                      <w:lang w:val="de-DE"/>
+                    </w:rPr>
+                    <w:t>Behoerde_Art_Name</w:t>
+                  </w:r>
+                  <w:proofErr w:type="spellEnd"/>
+                  <w:r>
+                    <w:rPr>
+                      <w:lang w:val="de-DE"/>
+                    </w:rPr>
+                    <w:t>}</w:t>
                   </w:r>
                 </w:p>
                 <w:p>
@@ -82,7 +110,35 @@
                     <w:rPr>
                       <w:lang w:val="de-DE"/>
                     </w:rPr>
-                    <w:t>${Behoerde_Strasse} ${Behoerde_Hnr}</w:t>
+                    <w:t>${</w:t>
+                  </w:r>
+                  <w:proofErr w:type="spellStart"/>
+                  <w:r>
+                    <w:rPr>
+                      <w:lang w:val="de-DE"/>
+                    </w:rPr>
+                    <w:t>Behoerde_Strasse</w:t>
+                  </w:r>
+                  <w:proofErr w:type="spellEnd"/>
+                  <w:r>
+                    <w:rPr>
+                      <w:lang w:val="de-DE"/>
+                    </w:rPr>
+                    <w:t>} ${</w:t>
+                  </w:r>
+                  <w:proofErr w:type="spellStart"/>
+                  <w:r>
+                    <w:rPr>
+                      <w:lang w:val="de-DE"/>
+                    </w:rPr>
+                    <w:t>Behoerde_Hnr</w:t>
+                  </w:r>
+                  <w:proofErr w:type="spellEnd"/>
+                  <w:r>
+                    <w:rPr>
+                      <w:lang w:val="de-DE"/>
+                    </w:rPr>
+                    <w:t>}</w:t>
                   </w:r>
                 </w:p>
                 <w:p>
@@ -97,7 +153,35 @@
                     <w:rPr>
                       <w:lang w:val="de-DE"/>
                     </w:rPr>
-                    <w:t>${Behoerde_PLZ} ${Behoerde_Ort}</w:t>
+                    <w:t>${</w:t>
+                  </w:r>
+                  <w:proofErr w:type="spellStart"/>
+                  <w:r>
+                    <w:rPr>
+                      <w:lang w:val="de-DE"/>
+                    </w:rPr>
+                    <w:t>Behoerde_PLZ</w:t>
+                  </w:r>
+                  <w:proofErr w:type="spellEnd"/>
+                  <w:r>
+                    <w:rPr>
+                      <w:lang w:val="de-DE"/>
+                    </w:rPr>
+                    <w:t>} ${</w:t>
+                  </w:r>
+                  <w:proofErr w:type="spellStart"/>
+                  <w:r>
+                    <w:rPr>
+                      <w:lang w:val="de-DE"/>
+                    </w:rPr>
+                    <w:t>Behoerde_Ort</w:t>
+                  </w:r>
+                  <w:proofErr w:type="spellEnd"/>
+                  <w:r>
+                    <w:rPr>
+                      <w:lang w:val="de-DE"/>
+                    </w:rPr>
+                    <w:t>}</w:t>
                   </w:r>
                 </w:p>
               </w:txbxContent>
@@ -224,7 +308,47 @@
                             <w:szCs w:val="18"/>
                             <w:lang w:val="de-DE"/>
                           </w:rPr>
-                          <w:t>${Bearbeiter_PLZ},  ${Bearbeiter_Ort}, ${Datum}</w:t>
+                          <w:t>${</w:t>
+                        </w:r>
+                        <w:proofErr w:type="spellStart"/>
+                        <w:r>
+                          <w:rPr>
+                            <w:rFonts w:ascii="Arial"/>
+                            <w:sz w:val="18"/>
+                            <w:szCs w:val="18"/>
+                            <w:lang w:val="de-DE"/>
+                          </w:rPr>
+                          <w:t>Bearbeiter_PLZ</w:t>
+                        </w:r>
+                        <w:proofErr w:type="spellEnd"/>
+                        <w:r>
+                          <w:rPr>
+                            <w:rFonts w:ascii="Arial"/>
+                            <w:sz w:val="18"/>
+                            <w:szCs w:val="18"/>
+                            <w:lang w:val="de-DE"/>
+                          </w:rPr>
+                          <w:t>},  ${</w:t>
+                        </w:r>
+                        <w:proofErr w:type="spellStart"/>
+                        <w:r>
+                          <w:rPr>
+                            <w:rFonts w:ascii="Arial"/>
+                            <w:sz w:val="18"/>
+                            <w:szCs w:val="18"/>
+                            <w:lang w:val="de-DE"/>
+                          </w:rPr>
+                          <w:t>Bearbeiter_Ort</w:t>
+                        </w:r>
+                        <w:proofErr w:type="spellEnd"/>
+                        <w:r>
+                          <w:rPr>
+                            <w:rFonts w:ascii="Arial"/>
+                            <w:sz w:val="18"/>
+                            <w:szCs w:val="18"/>
+                            <w:lang w:val="de-DE"/>
+                          </w:rPr>
+                          <w:t>}, ${Datum}</w:t>
                         </w:r>
                       </w:p>
                     </w:tc>
@@ -319,7 +443,27 @@
                             <w:szCs w:val="18"/>
                             <w:lang w:val="de-DE"/>
                           </w:rPr>
-                          <w:t>${Bearbeiter_Telefon}</w:t>
+                          <w:t>${</w:t>
+                        </w:r>
+                        <w:proofErr w:type="spellStart"/>
+                        <w:r>
+                          <w:rPr>
+                            <w:rFonts w:ascii="Arial"/>
+                            <w:sz w:val="18"/>
+                            <w:szCs w:val="18"/>
+                            <w:lang w:val="de-DE"/>
+                          </w:rPr>
+                          <w:t>Bearbeiter_Telefon</w:t>
+                        </w:r>
+                        <w:proofErr w:type="spellEnd"/>
+                        <w:r>
+                          <w:rPr>
+                            <w:rFonts w:ascii="Arial"/>
+                            <w:sz w:val="18"/>
+                            <w:szCs w:val="18"/>
+                            <w:lang w:val="de-DE"/>
+                          </w:rPr>
+                          <w:t>}</w:t>
                         </w:r>
                       </w:p>
                     </w:tc>
@@ -380,7 +524,27 @@
                             <w:szCs w:val="18"/>
                             <w:lang w:val="de-DE"/>
                           </w:rPr>
-                          <w:t>${Bearbeiter_EMail}</w:t>
+                          <w:t>${</w:t>
+                        </w:r>
+                        <w:proofErr w:type="spellStart"/>
+                        <w:r>
+                          <w:rPr>
+                            <w:rFonts w:ascii="Arial"/>
+                            <w:sz w:val="18"/>
+                            <w:szCs w:val="18"/>
+                            <w:lang w:val="de-DE"/>
+                          </w:rPr>
+                          <w:t>Bearbeiter_EMail</w:t>
+                        </w:r>
+                        <w:proofErr w:type="spellEnd"/>
+                        <w:r>
+                          <w:rPr>
+                            <w:rFonts w:ascii="Arial"/>
+                            <w:sz w:val="18"/>
+                            <w:szCs w:val="18"/>
+                            <w:lang w:val="de-DE"/>
+                          </w:rPr>
+                          <w:t>}</w:t>
                         </w:r>
                       </w:p>
                     </w:tc>
@@ -445,7 +609,27 @@
                             <w:szCs w:val="18"/>
                             <w:lang w:val="de-DE"/>
                           </w:rPr>
-                          <w:t>${Adressat_ID}</w:t>
+                          <w:t>${</w:t>
+                        </w:r>
+                        <w:proofErr w:type="spellStart"/>
+                        <w:r>
+                          <w:rPr>
+                            <w:rFonts w:ascii="Arial"/>
+                            <w:sz w:val="18"/>
+                            <w:szCs w:val="18"/>
+                            <w:lang w:val="de-DE"/>
+                          </w:rPr>
+                          <w:t>Adressat_ID</w:t>
+                        </w:r>
+                        <w:proofErr w:type="spellEnd"/>
+                        <w:r>
+                          <w:rPr>
+                            <w:rFonts w:ascii="Arial"/>
+                            <w:sz w:val="18"/>
+                            <w:szCs w:val="18"/>
+                            <w:lang w:val="de-DE"/>
+                          </w:rPr>
+                          <w:t>}</w:t>
                         </w:r>
                       </w:p>
                       <w:p>
@@ -578,7 +762,21 @@
                     <w:rPr>
                       <w:lang w:val="de-DE"/>
                     </w:rPr>
-                    <w:t>${Adressat_Name}</w:t>
+                    <w:t>${</w:t>
+                  </w:r>
+                  <w:proofErr w:type="spellStart"/>
+                  <w:r>
+                    <w:rPr>
+                      <w:lang w:val="de-DE"/>
+                    </w:rPr>
+                    <w:t>Adressat_Name</w:t>
+                  </w:r>
+                  <w:proofErr w:type="spellEnd"/>
+                  <w:r>
+                    <w:rPr>
+                      <w:lang w:val="de-DE"/>
+                    </w:rPr>
+                    <w:t>}</w:t>
                   </w:r>
                 </w:p>
                 <w:p>
@@ -592,7 +790,35 @@
                     <w:rPr>
                       <w:lang w:val="de-DE"/>
                     </w:rPr>
-                    <w:t>${Adressat_Strasse} ${Adressat_Hnr}</w:t>
+                    <w:t>${</w:t>
+                  </w:r>
+                  <w:proofErr w:type="spellStart"/>
+                  <w:r>
+                    <w:rPr>
+                      <w:lang w:val="de-DE"/>
+                    </w:rPr>
+                    <w:t>Adressat_Strasse</w:t>
+                  </w:r>
+                  <w:proofErr w:type="spellEnd"/>
+                  <w:r>
+                    <w:rPr>
+                      <w:lang w:val="de-DE"/>
+                    </w:rPr>
+                    <w:t>} ${</w:t>
+                  </w:r>
+                  <w:proofErr w:type="spellStart"/>
+                  <w:r>
+                    <w:rPr>
+                      <w:lang w:val="de-DE"/>
+                    </w:rPr>
+                    <w:t>Adressat_Hnr</w:t>
+                  </w:r>
+                  <w:proofErr w:type="spellEnd"/>
+                  <w:r>
+                    <w:rPr>
+                      <w:lang w:val="de-DE"/>
+                    </w:rPr>
+                    <w:t>}</w:t>
                   </w:r>
                 </w:p>
                 <w:p>
@@ -606,7 +832,35 @@
                     <w:rPr>
                       <w:lang w:val="de-DE"/>
                     </w:rPr>
-                    <w:t>${Adressat_PLZ} ${Adressat_Ort}</w:t>
+                    <w:t>${</w:t>
+                  </w:r>
+                  <w:proofErr w:type="spellStart"/>
+                  <w:r>
+                    <w:rPr>
+                      <w:lang w:val="de-DE"/>
+                    </w:rPr>
+                    <w:t>Adressat_PLZ</w:t>
+                  </w:r>
+                  <w:proofErr w:type="spellEnd"/>
+                  <w:r>
+                    <w:rPr>
+                      <w:lang w:val="de-DE"/>
+                    </w:rPr>
+                    <w:t>} ${</w:t>
+                  </w:r>
+                  <w:proofErr w:type="spellStart"/>
+                  <w:r>
+                    <w:rPr>
+                      <w:lang w:val="de-DE"/>
+                    </w:rPr>
+                    <w:t>Adressat_Ort</w:t>
+                  </w:r>
+                  <w:proofErr w:type="spellEnd"/>
+                  <w:r>
+                    <w:rPr>
+                      <w:lang w:val="de-DE"/>
+                    </w:rPr>
+                    <w:t>}</w:t>
                   </w:r>
                 </w:p>
               </w:txbxContent>
@@ -636,12 +890,23 @@
                       <w:szCs w:val="20"/>
                     </w:rPr>
                   </w:pPr>
+                  <w:proofErr w:type="spellStart"/>
+                  <w:proofErr w:type="gramStart"/>
                   <w:r>
                     <w:rPr>
                       <w:rFonts w:ascii="Arial" w:hAnsi="Arial"/>
                       <w:sz w:val="18"/>
                     </w:rPr>
-                    <w:t>für das</w:t>
+                    <w:t>für</w:t>
+                  </w:r>
+                  <w:proofErr w:type="spellEnd"/>
+                  <w:proofErr w:type="gramEnd"/>
+                  <w:r>
+                    <w:rPr>
+                      <w:rFonts w:ascii="Arial" w:hAnsi="Arial"/>
+                      <w:sz w:val="18"/>
+                    </w:rPr>
+                    <w:t xml:space="preserve"> das</w:t>
                   </w:r>
                   <w:r>
                     <w:rPr>
@@ -651,6 +916,7 @@
                     </w:rPr>
                     <w:t xml:space="preserve"> </w:t>
                   </w:r>
+                  <w:proofErr w:type="spellStart"/>
                   <w:r>
                     <w:rPr>
                       <w:rFonts w:ascii="Arial" w:hAnsi="Arial"/>
@@ -658,6 +924,7 @@
                     </w:rPr>
                     <w:t>Jahr</w:t>
                   </w:r>
+                  <w:proofErr w:type="spellEnd"/>
                   <w:r>
                     <w:rPr>
                       <w:rFonts w:ascii="Arial" w:hAnsi="Arial"/>
@@ -671,7 +938,25 @@
                       <w:position w:val="3"/>
                       <w:sz w:val="20"/>
                     </w:rPr>
-                    <w:t xml:space="preserve"> ${Erhebungsjahr}</w:t>
+                    <w:t xml:space="preserve"> ${</w:t>
+                  </w:r>
+                  <w:proofErr w:type="spellStart"/>
+                  <w:r>
+                    <w:rPr>
+                      <w:rFonts w:ascii="Arial" w:hAnsi="Arial"/>
+                      <w:position w:val="3"/>
+                      <w:sz w:val="20"/>
+                    </w:rPr>
+                    <w:t>Erhebungsjahr</w:t>
+                  </w:r>
+                  <w:proofErr w:type="spellEnd"/>
+                  <w:r>
+                    <w:rPr>
+                      <w:rFonts w:ascii="Arial" w:hAnsi="Arial"/>
+                      <w:position w:val="3"/>
+                      <w:sz w:val="20"/>
+                    </w:rPr>
+                    <w:t>}</w:t>
                   </w:r>
                 </w:p>
               </w:txbxContent>
@@ -707,7 +992,29 @@
           <w:sz w:val="24"/>
           <w:lang w:val="de-DE"/>
         </w:rPr>
-        <w:t>Wassergesetz des Landes Mecklenburg-Vorpommern (LWaG)</w:t>
+        <w:t>Wassergesetz des Landes Mecklenburg-Vorpommern (</w:t>
+      </w:r>
+      <w:proofErr w:type="spellStart"/>
+      <w:r>
+        <w:rPr>
+          <w:rFonts w:ascii="Arial"/>
+          <w:b/>
+          <w:spacing w:val="-1"/>
+          <w:sz w:val="24"/>
+          <w:lang w:val="de-DE"/>
+        </w:rPr>
+        <w:t>LWaG</w:t>
+      </w:r>
+      <w:proofErr w:type="spellEnd"/>
+      <w:r>
+        <w:rPr>
+          <w:rFonts w:ascii="Arial"/>
+          <w:b/>
+          <w:spacing w:val="-1"/>
+          <w:sz w:val="24"/>
+          <w:lang w:val="de-DE"/>
+        </w:rPr>
+        <w:t>)</w:t>
       </w:r>
       <w:r>
         <w:rPr>
@@ -847,23 +1154,9 @@
           <w:szCs w:val="16"/>
           <w:lang w:val="de-DE" w:eastAsia="de-DE"/>
         </w:rPr>
-        <w:t>Wassergesetz des Landes Mecklenburg-Vorpommern (LWaG)</w:t>
-      </w:r>
-    </w:p>
-    <w:p>
-      <w:pPr>
-        <w:spacing w:after="100" w:afterAutospacing="1" w:line="240" w:lineRule="auto"/>
-        <w:ind w:left="5355" w:firstLine="720"/>
-        <w:contextualSpacing/>
-        <w:outlineLvl w:val="0"/>
-        <w:rPr>
-          <w:rFonts w:ascii="Times New Roman" w:eastAsia="Times New Roman" w:hAnsi="Times New Roman" w:cs="Times New Roman"/>
-          <w:color w:val="333333"/>
-          <w:sz w:val="16"/>
-          <w:szCs w:val="16"/>
-          <w:lang w:val="de-DE" w:eastAsia="de-DE"/>
-        </w:rPr>
-      </w:pPr>
+        <w:t>Wassergesetz des Landes Mecklenburg-Vorpommern (</w:t>
+      </w:r>
+      <w:proofErr w:type="spellStart"/>
       <w:r>
         <w:rPr>
           <w:rFonts w:ascii="Times New Roman" w:eastAsia="Times New Roman" w:hAnsi="Times New Roman" w:cs="Times New Roman"/>
@@ -874,9 +1167,28 @@
           <w:szCs w:val="16"/>
           <w:lang w:val="de-DE" w:eastAsia="de-DE"/>
         </w:rPr>
-        <w:t>v</w:t>
-      </w:r>
-      <w:r>
+        <w:t>LWaG</w:t>
+      </w:r>
+      <w:proofErr w:type="spellEnd"/>
+      <w:r>
+        <w:rPr>
+          <w:rFonts w:ascii="Times New Roman" w:eastAsia="Times New Roman" w:hAnsi="Times New Roman" w:cs="Times New Roman"/>
+          <w:bCs/>
+          <w:color w:val="333333"/>
+          <w:kern w:val="36"/>
+          <w:sz w:val="16"/>
+          <w:szCs w:val="16"/>
+          <w:lang w:val="de-DE" w:eastAsia="de-DE"/>
+        </w:rPr>
+        <w:t>)</w:t>
+      </w:r>
+    </w:p>
+    <w:p>
+      <w:pPr>
+        <w:spacing w:after="100" w:afterAutospacing="1" w:line="240" w:lineRule="auto"/>
+        <w:ind w:left="5355" w:firstLine="720"/>
+        <w:contextualSpacing/>
+        <w:outlineLvl w:val="0"/>
         <w:rPr>
           <w:rFonts w:ascii="Times New Roman" w:eastAsia="Times New Roman" w:hAnsi="Times New Roman" w:cs="Times New Roman"/>
           <w:color w:val="333333"/>
@@ -884,7 +1196,18 @@
           <w:szCs w:val="16"/>
           <w:lang w:val="de-DE" w:eastAsia="de-DE"/>
         </w:rPr>
-        <w:t>om 30. November 1992 (GVOBl. M-V S. 669)</w:t>
+      </w:pPr>
+      <w:r>
+        <w:rPr>
+          <w:rFonts w:ascii="Times New Roman" w:eastAsia="Times New Roman" w:hAnsi="Times New Roman" w:cs="Times New Roman"/>
+          <w:bCs/>
+          <w:color w:val="333333"/>
+          <w:kern w:val="36"/>
+          <w:sz w:val="16"/>
+          <w:szCs w:val="16"/>
+          <w:lang w:val="de-DE" w:eastAsia="de-DE"/>
+        </w:rPr>
+        <w:t>v</w:t>
       </w:r>
       <w:r>
         <w:rPr>
@@ -894,8 +1217,9 @@
           <w:szCs w:val="16"/>
           <w:lang w:val="de-DE" w:eastAsia="de-DE"/>
         </w:rPr>
-        <w:t>,</w:t>
-      </w:r>
+        <w:t>om 30. November 1992 (</w:t>
+      </w:r>
+      <w:proofErr w:type="spellStart"/>
       <w:r>
         <w:rPr>
           <w:rFonts w:ascii="Times New Roman" w:eastAsia="Times New Roman" w:hAnsi="Times New Roman" w:cs="Times New Roman"/>
@@ -904,15 +1228,10 @@
           <w:szCs w:val="16"/>
           <w:lang w:val="de-DE" w:eastAsia="de-DE"/>
         </w:rPr>
-        <w:t xml:space="preserve"> das zuletzt</w:t>
-      </w:r>
-    </w:p>
-    <w:p>
-      <w:pPr>
-        <w:spacing w:after="100" w:afterAutospacing="1" w:line="240" w:lineRule="auto"/>
-        <w:ind w:left="6075"/>
-        <w:contextualSpacing/>
-        <w:outlineLvl w:val="0"/>
+        <w:t>GVOBl</w:t>
+      </w:r>
+      <w:proofErr w:type="spellEnd"/>
+      <w:r>
         <w:rPr>
           <w:rFonts w:ascii="Times New Roman" w:eastAsia="Times New Roman" w:hAnsi="Times New Roman" w:cs="Times New Roman"/>
           <w:color w:val="333333"/>
@@ -920,7 +1239,8 @@
           <w:szCs w:val="16"/>
           <w:lang w:val="de-DE" w:eastAsia="de-DE"/>
         </w:rPr>
-      </w:pPr>
+        <w:t>. M-V S. 669)</w:t>
+      </w:r>
       <w:r>
         <w:rPr>
           <w:rFonts w:ascii="Times New Roman" w:eastAsia="Times New Roman" w:hAnsi="Times New Roman" w:cs="Times New Roman"/>
@@ -929,7 +1249,7 @@
           <w:szCs w:val="16"/>
           <w:lang w:val="de-DE" w:eastAsia="de-DE"/>
         </w:rPr>
-        <w:t xml:space="preserve">durch Artikel 7 des Gesetzes vom </w:t>
+        <w:t>,</w:t>
       </w:r>
       <w:r>
         <w:rPr>
@@ -939,9 +1259,15 @@
           <w:szCs w:val="16"/>
           <w:lang w:val="de-DE" w:eastAsia="de-DE"/>
         </w:rPr>
-        <w:t xml:space="preserve"> </w:t>
-      </w:r>
-      <w:r>
+        <w:t xml:space="preserve"> das zuletzt</w:t>
+      </w:r>
+    </w:p>
+    <w:p>
+      <w:pPr>
+        <w:spacing w:after="100" w:afterAutospacing="1" w:line="240" w:lineRule="auto"/>
+        <w:ind w:left="6075"/>
+        <w:contextualSpacing/>
+        <w:outlineLvl w:val="0"/>
         <w:rPr>
           <w:rFonts w:ascii="Times New Roman" w:eastAsia="Times New Roman" w:hAnsi="Times New Roman" w:cs="Times New Roman"/>
           <w:color w:val="333333"/>
@@ -949,8 +1275,7 @@
           <w:szCs w:val="16"/>
           <w:lang w:val="de-DE" w:eastAsia="de-DE"/>
         </w:rPr>
-        <w:t>27. Mai 2016</w:t>
-      </w:r>
+      </w:pPr>
       <w:r>
         <w:rPr>
           <w:rFonts w:ascii="Times New Roman" w:eastAsia="Times New Roman" w:hAnsi="Times New Roman" w:cs="Times New Roman"/>
@@ -959,7 +1284,7 @@
           <w:szCs w:val="16"/>
           <w:lang w:val="de-DE" w:eastAsia="de-DE"/>
         </w:rPr>
-        <w:t xml:space="preserve"> </w:t>
+        <w:t xml:space="preserve">durch Artikel 7 des Gesetzes vom </w:t>
       </w:r>
       <w:r>
         <w:rPr>
@@ -969,15 +1294,9 @@
           <w:szCs w:val="16"/>
           <w:lang w:val="de-DE" w:eastAsia="de-DE"/>
         </w:rPr>
-        <w:t>(GVOBl. M-V</w:t>
-      </w:r>
-    </w:p>
-    <w:p>
-      <w:pPr>
-        <w:spacing w:after="100" w:afterAutospacing="1" w:line="240" w:lineRule="auto"/>
-        <w:ind w:left="6075"/>
-        <w:contextualSpacing/>
-        <w:outlineLvl w:val="0"/>
+        <w:t xml:space="preserve"> </w:t>
+      </w:r>
+      <w:r>
         <w:rPr>
           <w:rFonts w:ascii="Times New Roman" w:eastAsia="Times New Roman" w:hAnsi="Times New Roman" w:cs="Times New Roman"/>
           <w:color w:val="333333"/>
@@ -985,7 +1304,8 @@
           <w:szCs w:val="16"/>
           <w:lang w:val="de-DE" w:eastAsia="de-DE"/>
         </w:rPr>
-      </w:pPr>
+        <w:t>27. Mai 2016</w:t>
+      </w:r>
       <w:r>
         <w:rPr>
           <w:rFonts w:ascii="Times New Roman" w:eastAsia="Times New Roman" w:hAnsi="Times New Roman" w:cs="Times New Roman"/>
@@ -994,7 +1314,7 @@
           <w:szCs w:val="16"/>
           <w:lang w:val="de-DE" w:eastAsia="de-DE"/>
         </w:rPr>
-        <w:t> S. 431, 432) geändert worden ist</w:t>
+        <w:t xml:space="preserve"> </w:t>
       </w:r>
       <w:r>
         <w:rPr>
@@ -1004,15 +1324,10 @@
           <w:szCs w:val="16"/>
           <w:lang w:val="de-DE" w:eastAsia="de-DE"/>
         </w:rPr>
-        <w:t>.</w:t>
-      </w:r>
-    </w:p>
-    <w:p>
-      <w:pPr>
-        <w:spacing w:after="100" w:afterAutospacing="1" w:line="240" w:lineRule="auto"/>
-        <w:ind w:left="6075"/>
-        <w:contextualSpacing/>
-        <w:outlineLvl w:val="0"/>
+        <w:t>(</w:t>
+      </w:r>
+      <w:proofErr w:type="spellStart"/>
+      <w:r>
         <w:rPr>
           <w:rFonts w:ascii="Times New Roman" w:eastAsia="Times New Roman" w:hAnsi="Times New Roman" w:cs="Times New Roman"/>
           <w:color w:val="333333"/>
@@ -1020,7 +1335,19 @@
           <w:szCs w:val="16"/>
           <w:lang w:val="de-DE" w:eastAsia="de-DE"/>
         </w:rPr>
-      </w:pPr>
+        <w:t>GVOBl</w:t>
+      </w:r>
+      <w:proofErr w:type="spellEnd"/>
+      <w:r>
+        <w:rPr>
+          <w:rFonts w:ascii="Times New Roman" w:eastAsia="Times New Roman" w:hAnsi="Times New Roman" w:cs="Times New Roman"/>
+          <w:color w:val="333333"/>
+          <w:sz w:val="16"/>
+          <w:szCs w:val="16"/>
+          <w:lang w:val="de-DE" w:eastAsia="de-DE"/>
+        </w:rPr>
+        <w:t>. M-V</w:t>
+      </w:r>
     </w:p>
     <w:p>
       <w:pPr>
@@ -1029,6 +1356,56 @@
         <w:contextualSpacing/>
         <w:outlineLvl w:val="0"/>
         <w:rPr>
+          <w:rFonts w:ascii="Times New Roman" w:eastAsia="Times New Roman" w:hAnsi="Times New Roman" w:cs="Times New Roman"/>
+          <w:color w:val="333333"/>
+          <w:sz w:val="16"/>
+          <w:szCs w:val="16"/>
+          <w:lang w:val="de-DE" w:eastAsia="de-DE"/>
+        </w:rPr>
+      </w:pPr>
+      <w:r>
+        <w:rPr>
+          <w:rFonts w:ascii="Times New Roman" w:eastAsia="Times New Roman" w:hAnsi="Times New Roman" w:cs="Times New Roman"/>
+          <w:color w:val="333333"/>
+          <w:sz w:val="16"/>
+          <w:szCs w:val="16"/>
+          <w:lang w:val="de-DE" w:eastAsia="de-DE"/>
+        </w:rPr>
+        <w:t> S. 431, 432) geändert worden ist</w:t>
+      </w:r>
+      <w:r>
+        <w:rPr>
+          <w:rFonts w:ascii="Times New Roman" w:eastAsia="Times New Roman" w:hAnsi="Times New Roman" w:cs="Times New Roman"/>
+          <w:color w:val="333333"/>
+          <w:sz w:val="16"/>
+          <w:szCs w:val="16"/>
+          <w:lang w:val="de-DE" w:eastAsia="de-DE"/>
+        </w:rPr>
+        <w:t>.</w:t>
+      </w:r>
+    </w:p>
+    <w:p>
+      <w:pPr>
+        <w:spacing w:after="100" w:afterAutospacing="1" w:line="240" w:lineRule="auto"/>
+        <w:ind w:left="6075"/>
+        <w:contextualSpacing/>
+        <w:outlineLvl w:val="0"/>
+        <w:rPr>
+          <w:rFonts w:ascii="Times New Roman" w:eastAsia="Times New Roman" w:hAnsi="Times New Roman" w:cs="Times New Roman"/>
+          <w:color w:val="333333"/>
+          <w:sz w:val="16"/>
+          <w:szCs w:val="16"/>
+          <w:lang w:val="de-DE" w:eastAsia="de-DE"/>
+        </w:rPr>
+      </w:pPr>
+    </w:p>
+    <w:p>
+      <w:pPr>
+        <w:spacing w:after="100" w:afterAutospacing="1" w:line="240" w:lineRule="auto"/>
+        <w:ind w:left="6075"/>
+        <w:contextualSpacing/>
+        <w:outlineLvl w:val="0"/>
+        <w:rPr>
           <w:rFonts w:ascii="Arial" w:hAnsi="Arial" w:cs="Arial"/>
           <w:b/>
           <w:i/>
@@ -1260,7 +1637,25 @@
           <w:bCs/>
           <w:lang w:val="de-DE"/>
         </w:rPr>
-        <w:t xml:space="preserve">, 17 und 18 des Wassergesetzes des Landes Mecklenburg-Vorpommern (LWaG) wird das zu entrichtende Wasserentnahmeentgelt wie folgt </w:t>
+        <w:t>, 17 und 18 des Wassergesetzes des Landes Mecklenburg-Vorpommern (</w:t>
+      </w:r>
+      <w:proofErr w:type="spellStart"/>
+      <w:r>
+        <w:rPr>
+          <w:rFonts w:ascii="Arial" w:eastAsia="Arial" w:hAnsi="Arial" w:cs="Arial"/>
+          <w:bCs/>
+          <w:lang w:val="de-DE"/>
+        </w:rPr>
+        <w:t>LWaG</w:t>
+      </w:r>
+      <w:proofErr w:type="spellEnd"/>
+      <w:r>
+        <w:rPr>
+          <w:rFonts w:ascii="Arial" w:eastAsia="Arial" w:hAnsi="Arial" w:cs="Arial"/>
+          <w:bCs/>
+          <w:lang w:val="de-DE"/>
+        </w:rPr>
+        <w:t xml:space="preserve">) wird das zu entrichtende Wasserentnahmeentgelt wie folgt </w:t>
       </w:r>
       <w:r>
         <w:rPr>
@@ -1296,7 +1691,7 @@
           <w:lang w:val="de-DE" w:eastAsia="de-DE"/>
         </w:rPr>
         <w:pict>
-          <v:group id="_x0000_s1059" style="position:absolute;left:0;text-align:left;margin-left:236.7pt;margin-top:18.8pt;width:103.8pt;height:19.15pt;z-index:503313000;mso-position-horizontal-relative:page" coordorigin="740,13" coordsize="283,284">
+          <v:group id="_x0000_s1059" style="position:absolute;left:0;text-align:left;margin-left:236.7pt;margin-top:19.2pt;width:214.45pt;height:18.75pt;z-index:503313000;mso-position-horizontal-relative:page" coordorigin="740,13" coordsize="283,284">
             <v:shape id="_x0000_s1060" style="position:absolute;left:740;top:13;width:283;height:284" coordorigin="740,13" coordsize="283,284" path="m740,297r282,l1022,13r-282,l740,297xe" filled="f" strokeweight=".24964mm">
               <v:path arrowok="t"/>
             </v:shape>
@@ -1304,16 +1699,29 @@
           </v:group>
         </w:pict>
       </w:r>
-      <w:r>
+    </w:p>
+    <w:p>
+      <w:pPr>
+        <w:pStyle w:val="Textkrper"/>
+        <w:ind w:left="734"/>
+        <w:rPr>
+          <w:lang w:val="de-DE"/>
+        </w:rPr>
+      </w:pPr>
+      <w:r>
+        <w:rPr>
+          <w:rFonts w:asciiTheme="minorHAnsi" w:eastAsiaTheme="minorEastAsia" w:hAnsiTheme="minorHAnsi"/>
+          <w:sz w:val="22"/>
+          <w:szCs w:val="22"/>
+        </w:rPr>
         <w:pict>
-          <v:shape id="_x0000_s1045" type="#_x0000_t202" style="position:absolute;left:0;text-align:left;margin-left:347.65pt;margin-top:18.8pt;width:213.8pt;height:19.15pt;z-index:-503315072;mso-position-horizontal-relative:page" filled="f" strokeweight=".24956mm">
+          <v:shape id="_x0000_s1045" type="#_x0000_t202" style="position:absolute;left:0;text-align:left;margin-left:235.55pt;margin-top:20.35pt;width:213.8pt;height:19.15pt;z-index:-503315072;mso-position-horizontal-relative:page" filled="f" strokeweight=".24956mm">
             <v:textbox style="mso-next-textbox:#_x0000_s1045" inset="0,0,0,0">
               <w:txbxContent>
                 <w:p>
                   <w:pPr>
                     <w:spacing w:before="118"/>
                     <w:ind w:right="65"/>
-                    <w:jc w:val="center"/>
                     <w:rPr>
                       <w:rFonts w:ascii="Arial" w:eastAsia="Arial" w:hAnsi="Arial" w:cs="Arial"/>
                       <w:sz w:val="24"/>
@@ -1323,12 +1731,12 @@
                   </w:pPr>
                   <w:r>
                     <w:rPr>
-                      <w:rFonts w:ascii="Arial"/>
-                      <w:sz w:val="24"/>
-                      <w:szCs w:val="24"/>
+                      <w:rFonts w:ascii="Arial" w:eastAsia="Arial" w:hAnsi="Arial"/>
+                      <w:sz w:val="20"/>
+                      <w:szCs w:val="18"/>
                       <w:lang w:val="de-DE"/>
                     </w:rPr>
-                    <w:t>${</w:t>
+                    <w:t>auf</w:t>
                   </w:r>
                   <w:r>
                     <w:rPr>
@@ -1337,16 +1745,45 @@
                       <w:szCs w:val="24"/>
                       <w:lang w:val="de-DE"/>
                     </w:rPr>
-                    <w:t>Summe_Entgelt</w:t>
+                    <w:t xml:space="preserve"> </w:t>
                   </w:r>
                   <w:r>
                     <w:rPr>
-                      <w:rFonts w:ascii="Arial"/>
-                      <w:sz w:val="24"/>
+                      <w:rFonts w:ascii="Arial" w:hAnsi="Arial" w:cs="Arial"/>
+                      <w:sz w:val="20"/>
+                      <w:szCs w:val="24"/>
+                      <w:lang w:val="de-DE"/>
+                    </w:rPr>
+                    <w:t>${</w:t>
+                  </w:r>
+                  <w:proofErr w:type="spellStart"/>
+                  <w:r>
+                    <w:rPr>
+                      <w:rFonts w:ascii="Arial" w:hAnsi="Arial" w:cs="Arial"/>
+                      <w:sz w:val="20"/>
+                      <w:szCs w:val="24"/>
+                      <w:lang w:val="de-DE"/>
+                    </w:rPr>
+                    <w:t>Summe_Entgelt</w:t>
+                  </w:r>
+                  <w:proofErr w:type="spellEnd"/>
+                  <w:r>
+                    <w:rPr>
+                      <w:rFonts w:ascii="Arial" w:hAnsi="Arial" w:cs="Arial"/>
+                      <w:sz w:val="20"/>
                       <w:szCs w:val="24"/>
                       <w:lang w:val="de-DE"/>
                     </w:rPr>
                     <w:t>}</w:t>
+                  </w:r>
+                  <w:r>
+                    <w:rPr>
+                      <w:rFonts w:ascii="Arial" w:hAnsi="Arial" w:cs="Arial"/>
+                      <w:sz w:val="20"/>
+                      <w:szCs w:val="24"/>
+                      <w:lang w:val="de-DE"/>
+                    </w:rPr>
+                    <w:t xml:space="preserve"> €</w:t>
                   </w:r>
                 </w:p>
               </w:txbxContent>
@@ -1355,15 +1792,6 @@
           </v:shape>
         </w:pict>
       </w:r>
-    </w:p>
-    <w:p>
-      <w:pPr>
-        <w:pStyle w:val="Textkrper"/>
-        <w:ind w:left="734"/>
-        <w:rPr>
-          <w:lang w:val="de-DE"/>
-        </w:rPr>
-      </w:pPr>
       <w:r>
         <w:rPr>
           <w:sz w:val="22"/>
@@ -1417,7 +1845,23 @@
           <w:sz w:val="20"/>
           <w:lang w:val="de-DE"/>
         </w:rPr>
-        <w:t>${Erklaerung_Datum}</w:t>
+        <w:t>${</w:t>
+      </w:r>
+      <w:proofErr w:type="spellStart"/>
+      <w:r>
+        <w:rPr>
+          <w:sz w:val="20"/>
+          <w:lang w:val="de-DE"/>
+        </w:rPr>
+        <w:t>Erklaerung_Datum</w:t>
+      </w:r>
+      <w:proofErr w:type="spellEnd"/>
+      <w:r>
+        <w:rPr>
+          <w:sz w:val="20"/>
+          <w:lang w:val="de-DE"/>
+        </w:rPr>
+        <w:t>}</w:t>
       </w:r>
       <w:r>
         <w:rPr>
@@ -1425,14 +1869,6 @@
           <w:lang w:val="de-DE"/>
         </w:rPr>
         <w:tab/>
-      </w:r>
-      <w:r>
-        <w:rPr>
-          <w:sz w:val="22"/>
-          <w:szCs w:val="22"/>
-          <w:lang w:val="de-DE"/>
-        </w:rPr>
-        <w:t>auf</w:t>
       </w:r>
       <w:r>
         <w:rPr>
@@ -1561,6 +1997,7 @@
                           <w:szCs w:val="18"/>
                         </w:rPr>
                       </w:pPr>
+                      <w:proofErr w:type="spellStart"/>
                       <w:r>
                         <w:rPr>
                           <w:rFonts w:ascii="Arial"/>
@@ -1568,7 +2005,28 @@
                           <w:position w:val="1"/>
                           <w:sz w:val="14"/>
                         </w:rPr>
-                        <w:t>Konto-Nr./IBAN:</w:t>
+                        <w:t>Konto-Nr</w:t>
+                      </w:r>
+                      <w:proofErr w:type="spellEnd"/>
+                      <w:proofErr w:type="gramStart"/>
+                      <w:r>
+                        <w:rPr>
+                          <w:rFonts w:ascii="Arial"/>
+                          <w:spacing w:val="-2"/>
+                          <w:position w:val="1"/>
+                          <w:sz w:val="14"/>
+                        </w:rPr>
+                        <w:t>./</w:t>
+                      </w:r>
+                      <w:proofErr w:type="gramEnd"/>
+                      <w:r>
+                        <w:rPr>
+                          <w:rFonts w:ascii="Arial"/>
+                          <w:spacing w:val="-2"/>
+                          <w:position w:val="1"/>
+                          <w:sz w:val="14"/>
+                        </w:rPr>
+                        <w:t>IBAN:</w:t>
                       </w:r>
                       <w:r>
                         <w:rPr>
@@ -1592,7 +2050,23 @@
                           <w:rFonts w:ascii="Arial"/>
                           <w:sz w:val="18"/>
                         </w:rPr>
-                        <w:t>${Behoerde_IBAN}</w:t>
+                        <w:t>${</w:t>
+                      </w:r>
+                      <w:proofErr w:type="spellStart"/>
+                      <w:r>
+                        <w:rPr>
+                          <w:rFonts w:ascii="Arial"/>
+                          <w:sz w:val="18"/>
+                        </w:rPr>
+                        <w:t>Behoerde_IBAN</w:t>
+                      </w:r>
+                      <w:proofErr w:type="spellEnd"/>
+                      <w:r>
+                        <w:rPr>
+                          <w:rFonts w:ascii="Arial"/>
+                          <w:sz w:val="18"/>
+                        </w:rPr>
+                        <w:t>}</w:t>
                       </w:r>
                     </w:p>
                     <w:p>
@@ -1604,13 +2078,33 @@
                           <w:szCs w:val="14"/>
                         </w:rPr>
                       </w:pPr>
+                      <w:proofErr w:type="spellStart"/>
                       <w:r>
                         <w:rPr>
                           <w:rFonts w:ascii="Arial"/>
                           <w:spacing w:val="-1"/>
                           <w:sz w:val="14"/>
                         </w:rPr>
-                        <w:t>HHSt./PK:</w:t>
+                        <w:t>HHSt</w:t>
+                      </w:r>
+                      <w:proofErr w:type="spellEnd"/>
+                      <w:proofErr w:type="gramStart"/>
+                      <w:r>
+                        <w:rPr>
+                          <w:rFonts w:ascii="Arial"/>
+                          <w:spacing w:val="-1"/>
+                          <w:sz w:val="14"/>
+                        </w:rPr>
+                        <w:t>./</w:t>
+                      </w:r>
+                      <w:proofErr w:type="gramEnd"/>
+                      <w:r>
+                        <w:rPr>
+                          <w:rFonts w:ascii="Arial"/>
+                          <w:spacing w:val="-1"/>
+                          <w:sz w:val="14"/>
+                        </w:rPr>
+                        <w:t>PK:</w:t>
                       </w:r>
                     </w:p>
                   </w:txbxContent>
@@ -1665,7 +2159,25 @@
                           <w:sz w:val="18"/>
                           <w:lang w:val="de-DE"/>
                         </w:rPr>
-                        <w:t>${Behoerde_Bankname}</w:t>
+                        <w:t>${</w:t>
+                      </w:r>
+                      <w:proofErr w:type="spellStart"/>
+                      <w:r>
+                        <w:rPr>
+                          <w:rFonts w:ascii="Arial"/>
+                          <w:sz w:val="18"/>
+                          <w:lang w:val="de-DE"/>
+                        </w:rPr>
+                        <w:t>Behoerde_Bankname</w:t>
+                      </w:r>
+                      <w:proofErr w:type="spellEnd"/>
+                      <w:r>
+                        <w:rPr>
+                          <w:rFonts w:ascii="Arial"/>
+                          <w:sz w:val="18"/>
+                          <w:lang w:val="de-DE"/>
+                        </w:rPr>
+                        <w:t>}</w:t>
                       </w:r>
                     </w:p>
                     <w:p>
@@ -1679,6 +2191,7 @@
                           <w:lang w:val="de-DE"/>
                         </w:rPr>
                       </w:pPr>
+                      <w:proofErr w:type="spellStart"/>
                       <w:r>
                         <w:rPr>
                           <w:rFonts w:ascii="Arial"/>
@@ -1686,7 +2199,17 @@
                           <w:sz w:val="14"/>
                           <w:lang w:val="de-DE"/>
                         </w:rPr>
-                        <w:t>Vw.-Z./PK:</w:t>
+                        <w:t>Vw</w:t>
+                      </w:r>
+                      <w:proofErr w:type="spellEnd"/>
+                      <w:r>
+                        <w:rPr>
+                          <w:rFonts w:ascii="Arial"/>
+                          <w:spacing w:val="-1"/>
+                          <w:sz w:val="14"/>
+                          <w:lang w:val="de-DE"/>
+                        </w:rPr>
+                        <w:t>.-Z./PK:</w:t>
                       </w:r>
                     </w:p>
                   </w:txbxContent>
@@ -1719,14 +2242,31 @@
                           <w:sz w:val="18"/>
                           <w:lang w:val="de-DE"/>
                         </w:rPr>
-                        <w:t>${Behoerde_BIC}</w:t>
+                        <w:t>${</w:t>
+                      </w:r>
+                      <w:proofErr w:type="spellStart"/>
+                      <w:r>
+                        <w:rPr>
+                          <w:rFonts w:ascii="Arial"/>
+                          <w:sz w:val="18"/>
+                          <w:lang w:val="de-DE"/>
+                        </w:rPr>
+                        <w:t>Behoerde_BIC</w:t>
+                      </w:r>
+                      <w:proofErr w:type="spellEnd"/>
+                      <w:r>
+                        <w:rPr>
+                          <w:rFonts w:ascii="Arial"/>
+                          <w:sz w:val="18"/>
+                          <w:lang w:val="de-DE"/>
+                        </w:rPr>
+                        <w:t>}</w:t>
                       </w:r>
                     </w:p>
                   </w:txbxContent>
                 </v:textbox>
               </v:shape>
             </v:group>
-            <w10:wrap type="none"/>
             <w10:anchorlock/>
           </v:group>
         </w:pict>
@@ -1809,7 +2349,55 @@
           <w:szCs w:val="18"/>
           <w:lang w:val="de-DE"/>
         </w:rPr>
-        <w:t>: HHSt./PK und/oder Vw.-Z./PK</w:t>
+        <w:t xml:space="preserve">: </w:t>
+      </w:r>
+      <w:proofErr w:type="spellStart"/>
+      <w:r>
+        <w:rPr>
+          <w:rFonts w:ascii="Arial Narrow" w:eastAsia="Arial" w:hAnsi="Arial Narrow" w:cs="Arial"/>
+          <w:b/>
+          <w:bCs/>
+          <w:sz w:val="18"/>
+          <w:szCs w:val="18"/>
+          <w:lang w:val="de-DE"/>
+        </w:rPr>
+        <w:t>HHSt</w:t>
+      </w:r>
+      <w:proofErr w:type="spellEnd"/>
+      <w:r>
+        <w:rPr>
+          <w:rFonts w:ascii="Arial Narrow" w:eastAsia="Arial" w:hAnsi="Arial Narrow" w:cs="Arial"/>
+          <w:b/>
+          <w:bCs/>
+          <w:sz w:val="18"/>
+          <w:szCs w:val="18"/>
+          <w:lang w:val="de-DE"/>
+        </w:rPr>
+        <w:t xml:space="preserve">./PK und/oder </w:t>
+      </w:r>
+      <w:proofErr w:type="spellStart"/>
+      <w:r>
+        <w:rPr>
+          <w:rFonts w:ascii="Arial Narrow" w:eastAsia="Arial" w:hAnsi="Arial Narrow" w:cs="Arial"/>
+          <w:b/>
+          <w:bCs/>
+          <w:sz w:val="18"/>
+          <w:szCs w:val="18"/>
+          <w:lang w:val="de-DE"/>
+        </w:rPr>
+        <w:t>Vw</w:t>
+      </w:r>
+      <w:proofErr w:type="spellEnd"/>
+      <w:r>
+        <w:rPr>
+          <w:rFonts w:ascii="Arial Narrow" w:eastAsia="Arial" w:hAnsi="Arial Narrow" w:cs="Arial"/>
+          <w:b/>
+          <w:bCs/>
+          <w:sz w:val="18"/>
+          <w:szCs w:val="18"/>
+          <w:lang w:val="de-DE"/>
+        </w:rPr>
+        <w:t>.-Z./PK</w:t>
       </w:r>
     </w:p>
     <w:p>
@@ -2055,6 +2643,7 @@
         </w:rPr>
         <w:t xml:space="preserve">107 </w:t>
       </w:r>
+      <w:proofErr w:type="spellStart"/>
       <w:r>
         <w:rPr>
           <w:rFonts w:ascii="Arial" w:hAnsi="Arial" w:cs="Arial"/>
@@ -2062,6 +2651,7 @@
         </w:rPr>
         <w:t>LWaG</w:t>
       </w:r>
+      <w:proofErr w:type="spellEnd"/>
       <w:r>
         <w:rPr>
           <w:rFonts w:ascii="Arial" w:hAnsi="Arial" w:cs="Arial"/>
@@ -2088,7 +2678,23 @@
           <w:rFonts w:ascii="Arial" w:hAnsi="Arial" w:cs="Arial"/>
           <w:lang w:val="de-DE"/>
         </w:rPr>
-        <w:t>Nach dem LWaG erhebt das Land M-V von dem Benutzer eines Gewässers ein Entgelt für folgende Benutzungen:</w:t>
+        <w:t xml:space="preserve">Nach dem </w:t>
+      </w:r>
+      <w:proofErr w:type="spellStart"/>
+      <w:r>
+        <w:rPr>
+          <w:rFonts w:ascii="Arial" w:hAnsi="Arial" w:cs="Arial"/>
+          <w:lang w:val="de-DE"/>
+        </w:rPr>
+        <w:t>LWaG</w:t>
+      </w:r>
+      <w:proofErr w:type="spellEnd"/>
+      <w:r>
+        <w:rPr>
+          <w:rFonts w:ascii="Arial" w:hAnsi="Arial" w:cs="Arial"/>
+          <w:lang w:val="de-DE"/>
+        </w:rPr>
+        <w:t xml:space="preserve"> erhebt das Land M-V von dem Benutzer eines Gewässers ein Entgelt für folgende Benutzungen:</w:t>
       </w:r>
     </w:p>
     <w:p>
@@ -2129,7 +2735,39 @@
           <w:rFonts w:ascii="Arial" w:hAnsi="Arial" w:cs="Arial"/>
           <w:lang w:val="de-DE"/>
         </w:rPr>
-        <w:t>2. Entnehmen, Zutagefördern, Zutageleiten und Ableiten von Grundwasser</w:t>
+        <w:t xml:space="preserve">2. Entnehmen, </w:t>
+      </w:r>
+      <w:proofErr w:type="spellStart"/>
+      <w:r>
+        <w:rPr>
+          <w:rFonts w:ascii="Arial" w:hAnsi="Arial" w:cs="Arial"/>
+          <w:lang w:val="de-DE"/>
+        </w:rPr>
+        <w:t>Zutagefördern</w:t>
+      </w:r>
+      <w:proofErr w:type="spellEnd"/>
+      <w:r>
+        <w:rPr>
+          <w:rFonts w:ascii="Arial" w:hAnsi="Arial" w:cs="Arial"/>
+          <w:lang w:val="de-DE"/>
+        </w:rPr>
+        <w:t xml:space="preserve">, </w:t>
+      </w:r>
+      <w:proofErr w:type="spellStart"/>
+      <w:r>
+        <w:rPr>
+          <w:rFonts w:ascii="Arial" w:hAnsi="Arial" w:cs="Arial"/>
+          <w:lang w:val="de-DE"/>
+        </w:rPr>
+        <w:t>Zutageleiten</w:t>
+      </w:r>
+      <w:proofErr w:type="spellEnd"/>
+      <w:r>
+        <w:rPr>
+          <w:rFonts w:ascii="Arial" w:hAnsi="Arial" w:cs="Arial"/>
+          <w:lang w:val="de-DE"/>
+        </w:rPr>
+        <w:t xml:space="preserve"> und Ableiten von Grundwasser</w:t>
       </w:r>
       <w:r>
         <w:rPr>
@@ -2389,7 +3027,23 @@
                 <w:rFonts w:ascii="Arial" w:hAnsi="Arial" w:cs="Arial"/>
                 <w:lang w:val="de-DE"/>
               </w:rPr>
-              <w:t>${Festsetzung_Freitext}</w:t>
+              <w:t>${</w:t>
+            </w:r>
+            <w:proofErr w:type="spellStart"/>
+            <w:r>
+              <w:rPr>
+                <w:rFonts w:ascii="Arial" w:hAnsi="Arial" w:cs="Arial"/>
+                <w:lang w:val="de-DE"/>
+              </w:rPr>
+              <w:t>Festsetzung_Freitext</w:t>
+            </w:r>
+            <w:proofErr w:type="spellEnd"/>
+            <w:r>
+              <w:rPr>
+                <w:rFonts w:ascii="Arial" w:hAnsi="Arial" w:cs="Arial"/>
+                <w:lang w:val="de-DE"/>
+              </w:rPr>
+              <w:t>}</w:t>
             </w:r>
           </w:p>
           <w:p>
@@ -3220,6 +3874,8 @@
                       <w:sz w:val="14"/>
                     </w:rPr>
                   </w:pPr>
+                  <w:proofErr w:type="spellStart"/>
+                  <w:proofErr w:type="gramStart"/>
                   <w:r>
                     <w:rPr>
                       <w:rFonts w:ascii="Arial"/>
@@ -3229,6 +3885,8 @@
                     </w:rPr>
                     <w:t>im</w:t>
                   </w:r>
+                  <w:proofErr w:type="spellEnd"/>
+                  <w:proofErr w:type="gramEnd"/>
                   <w:r>
                     <w:rPr>
                       <w:rFonts w:ascii="Arial"/>
@@ -3237,6 +3895,7 @@
                     </w:rPr>
                     <w:t xml:space="preserve"> </w:t>
                   </w:r>
+                  <w:proofErr w:type="spellStart"/>
                   <w:r>
                     <w:rPr>
                       <w:rFonts w:ascii="Arial"/>
@@ -3246,6 +3905,7 @@
                     </w:rPr>
                     <w:t>Auftrag</w:t>
                   </w:r>
+                  <w:proofErr w:type="spellEnd"/>
                   <w:r>
                     <w:rPr>
                       <w:rFonts w:ascii="Arial"/>
@@ -3264,6 +3924,7 @@
                     </w:rPr>
                     <w:tab/>
                   </w:r>
+                  <w:proofErr w:type="spellStart"/>
                   <w:r>
                     <w:rPr>
                       <w:rFonts w:ascii="Arial"/>
@@ -3272,6 +3933,7 @@
                     </w:rPr>
                     <w:t>Unterschrift</w:t>
                   </w:r>
+                  <w:proofErr w:type="spellEnd"/>
                 </w:p>
                 <w:p>
                   <w:pPr>
@@ -3293,7 +3955,27 @@
                       <w:position w:val="3"/>
                       <w:sz w:val="14"/>
                     </w:rPr>
-                    <w:t>${Bearbeiter}</w:t>
+                    <w:t>${</w:t>
+                  </w:r>
+                  <w:proofErr w:type="spellStart"/>
+                  <w:r>
+                    <w:rPr>
+                      <w:rFonts w:ascii="Arial"/>
+                      <w:spacing w:val="-1"/>
+                      <w:position w:val="3"/>
+                      <w:sz w:val="14"/>
+                    </w:rPr>
+                    <w:t>Bearbeiter</w:t>
+                  </w:r>
+                  <w:proofErr w:type="spellEnd"/>
+                  <w:r>
+                    <w:rPr>
+                      <w:rFonts w:ascii="Arial"/>
+                      <w:spacing w:val="-1"/>
+                      <w:position w:val="3"/>
+                      <w:sz w:val="14"/>
+                    </w:rPr>
+                    <w:t>}</w:t>
                   </w:r>
                 </w:p>
               </w:txbxContent>
@@ -3355,6 +4037,7 @@
                 <w:szCs w:val="16"/>
               </w:rPr>
             </w:pPr>
+            <w:proofErr w:type="spellStart"/>
             <w:r>
               <w:rPr>
                 <w:b/>
@@ -3362,7 +4045,16 @@
                 <w:szCs w:val="16"/>
               </w:rPr>
               <w:lastRenderedPageBreak/>
-              <w:t>Lfd.Nr.</w:t>
+              <w:t>Lfd.Nr</w:t>
+            </w:r>
+            <w:proofErr w:type="spellEnd"/>
+            <w:r>
+              <w:rPr>
+                <w:b/>
+                <w:sz w:val="16"/>
+                <w:szCs w:val="16"/>
+              </w:rPr>
+              <w:t>.</w:t>
             </w:r>
           </w:p>
         </w:tc>
@@ -3491,6 +4183,7 @@
                 <w:szCs w:val="20"/>
               </w:rPr>
             </w:pPr>
+            <w:proofErr w:type="spellStart"/>
             <w:r>
               <w:rPr>
                 <w:b/>
@@ -3507,6 +4200,7 @@
               </w:rPr>
               <w:t>atsächl</w:t>
             </w:r>
+            <w:proofErr w:type="spellEnd"/>
             <w:r>
               <w:rPr>
                 <w:b/>
@@ -3523,6 +4217,7 @@
               </w:rPr>
               <w:t xml:space="preserve"> </w:t>
             </w:r>
+            <w:proofErr w:type="spellStart"/>
             <w:r>
               <w:rPr>
                 <w:b/>
@@ -3539,6 +4234,7 @@
               </w:rPr>
               <w:t>ntn</w:t>
             </w:r>
+            <w:proofErr w:type="spellEnd"/>
             <w:r>
               <w:rPr>
                 <w:b/>
@@ -3563,6 +4259,7 @@
               </w:rPr>
               <w:t>-</w:t>
             </w:r>
+            <w:proofErr w:type="spellStart"/>
             <w:r>
               <w:rPr>
                 <w:b/>
@@ -3571,6 +4268,7 @@
               </w:rPr>
               <w:t>menge</w:t>
             </w:r>
+            <w:proofErr w:type="spellEnd"/>
             <w:r>
               <w:rPr>
                 <w:b/>
@@ -3615,24 +4313,44 @@
                 <w:sz w:val="16"/>
                 <w:szCs w:val="16"/>
               </w:rPr>
-              <w:t>Gemäß wrZ erlaubte Wasse</w:t>
-            </w:r>
+              <w:t xml:space="preserve">Gemäß </w:t>
+            </w:r>
+            <w:proofErr w:type="spellStart"/>
             <w:r>
               <w:rPr>
                 <w:b/>
                 <w:sz w:val="16"/>
                 <w:szCs w:val="16"/>
               </w:rPr>
-              <w:t>r-</w:t>
-            </w:r>
+              <w:t>wrZ</w:t>
+            </w:r>
+            <w:proofErr w:type="spellEnd"/>
             <w:r>
               <w:rPr>
                 <w:b/>
                 <w:sz w:val="16"/>
                 <w:szCs w:val="16"/>
               </w:rPr>
+              <w:t xml:space="preserve"> erlaubte Wasse</w:t>
+            </w:r>
+            <w:r>
+              <w:rPr>
+                <w:b/>
+                <w:sz w:val="16"/>
+                <w:szCs w:val="16"/>
+              </w:rPr>
+              <w:t>r-</w:t>
+            </w:r>
+            <w:proofErr w:type="spellStart"/>
+            <w:r>
+              <w:rPr>
+                <w:b/>
+                <w:sz w:val="16"/>
+                <w:szCs w:val="16"/>
+              </w:rPr>
               <w:t>menge</w:t>
             </w:r>
+            <w:proofErr w:type="spellEnd"/>
             <w:r>
               <w:rPr>
                 <w:b/>
@@ -4449,6 +5167,7 @@
               </w:rPr>
               <w:t>${</w:t>
             </w:r>
+            <w:proofErr w:type="spellStart"/>
             <w:r>
               <w:rPr>
                 <w:color w:val="FF0000"/>
@@ -4457,6 +5176,7 @@
               </w:rPr>
               <w:t>KennNr</w:t>
             </w:r>
+            <w:proofErr w:type="spellEnd"/>
             <w:r>
               <w:rPr>
                 <w:color w:val="FF0000"/>
@@ -4517,7 +5237,23 @@
                 <w:sz w:val="20"/>
                 <w:szCs w:val="20"/>
               </w:rPr>
-              <w:t>${Entnamemenge}</w:t>
+              <w:t>${</w:t>
+            </w:r>
+            <w:proofErr w:type="spellStart"/>
+            <w:r>
+              <w:rPr>
+                <w:sz w:val="20"/>
+                <w:szCs w:val="20"/>
+              </w:rPr>
+              <w:t>Entnamemenge</w:t>
+            </w:r>
+            <w:proofErr w:type="spellEnd"/>
+            <w:r>
+              <w:rPr>
+                <w:sz w:val="20"/>
+                <w:szCs w:val="20"/>
+              </w:rPr>
+              <w:t>}</w:t>
             </w:r>
           </w:p>
         </w:tc>
@@ -4544,15 +5280,24 @@
                 <w:sz w:val="20"/>
                 <w:szCs w:val="20"/>
               </w:rPr>
-              <w:t>${Erlaubter</w:t>
-            </w:r>
+              <w:t>${</w:t>
+            </w:r>
+            <w:proofErr w:type="spellStart"/>
             <w:r>
               <w:rPr>
                 <w:sz w:val="20"/>
                 <w:szCs w:val="20"/>
               </w:rPr>
+              <w:t>Erlaubter</w:t>
+            </w:r>
+            <w:r>
+              <w:rPr>
+                <w:sz w:val="20"/>
+                <w:szCs w:val="20"/>
+              </w:rPr>
               <w:t>_Umfang</w:t>
             </w:r>
+            <w:proofErr w:type="spellEnd"/>
             <w:r>
               <w:rPr>
                 <w:sz w:val="20"/>
@@ -4603,6 +5348,8 @@
                 <w:szCs w:val="20"/>
               </w:rPr>
             </w:pPr>
+            <w:bookmarkStart w:id="0" w:name="_GoBack"/>
+            <w:bookmarkEnd w:id="0"/>
             <w:r>
               <w:rPr>
                 <w:color w:val="FF0000"/>
@@ -4661,7 +5408,23 @@
                 <w:sz w:val="20"/>
                 <w:szCs w:val="20"/>
               </w:rPr>
-              <w:t>${Zugelassenes_Entgelt}</w:t>
+              <w:t>${</w:t>
+            </w:r>
+            <w:proofErr w:type="spellStart"/>
+            <w:r>
+              <w:rPr>
+                <w:sz w:val="20"/>
+                <w:szCs w:val="20"/>
+              </w:rPr>
+              <w:t>Zugelassenes_Entgelt</w:t>
+            </w:r>
+            <w:proofErr w:type="spellEnd"/>
+            <w:r>
+              <w:rPr>
+                <w:sz w:val="20"/>
+                <w:szCs w:val="20"/>
+              </w:rPr>
+              <w:t>}</w:t>
             </w:r>
           </w:p>
         </w:tc>
@@ -4689,7 +5452,23 @@
                 <w:sz w:val="20"/>
                 <w:szCs w:val="20"/>
               </w:rPr>
-              <w:t>${Nicht_Zugelassenes_Entgelt}</w:t>
+              <w:t>${</w:t>
+            </w:r>
+            <w:proofErr w:type="spellStart"/>
+            <w:r>
+              <w:rPr>
+                <w:sz w:val="20"/>
+                <w:szCs w:val="20"/>
+              </w:rPr>
+              <w:t>Nicht_Zugelassenes_Entgelt</w:t>
+            </w:r>
+            <w:proofErr w:type="spellEnd"/>
+            <w:r>
+              <w:rPr>
+                <w:sz w:val="20"/>
+                <w:szCs w:val="20"/>
+              </w:rPr>
+              <w:t>}</w:t>
             </w:r>
           </w:p>
         </w:tc>
@@ -4729,6 +5508,7 @@
         <w:rPr>
           <w:rFonts w:ascii="Arial" w:hAnsi="Arial" w:cs="Arial"/>
           <w:b/>
+          <w:sz w:val="20"/>
           <w:lang w:val="de-DE"/>
         </w:rPr>
       </w:pPr>
@@ -4850,28 +5630,42 @@
           <w:b/>
           <w:lang w:val="de-DE"/>
         </w:rPr>
-        <w:t xml:space="preserve">               </w:t>
-      </w:r>
-      <w:r>
-        <w:rPr>
-          <w:rFonts w:ascii="Arial" w:hAnsi="Arial" w:cs="Arial"/>
-          <w:b/>
-          <w:lang w:val="de-DE"/>
-        </w:rPr>
-        <w:t xml:space="preserve">  </w:t>
-      </w:r>
-      <w:r>
-        <w:rPr>
-          <w:rFonts w:ascii="Arial" w:hAnsi="Arial" w:cs="Arial"/>
-          <w:b/>
-          <w:lang w:val="de-DE"/>
-        </w:rPr>
-        <w:t>${Summe_Zugelassenes_Entgelt}</w:t>
-      </w:r>
-      <w:r>
-        <w:rPr>
-          <w:rFonts w:ascii="Arial" w:hAnsi="Arial" w:cs="Arial"/>
-          <w:b/>
+        <w:t xml:space="preserve">            </w:t>
+      </w:r>
+      <w:r>
+        <w:rPr>
+          <w:rFonts w:ascii="Arial" w:hAnsi="Arial" w:cs="Arial"/>
+          <w:b/>
+          <w:sz w:val="20"/>
+          <w:lang w:val="de-DE"/>
+        </w:rPr>
+        <w:t>${</w:t>
+      </w:r>
+      <w:proofErr w:type="spellStart"/>
+      <w:r>
+        <w:rPr>
+          <w:rFonts w:ascii="Arial" w:hAnsi="Arial" w:cs="Arial"/>
+          <w:b/>
+          <w:sz w:val="20"/>
+          <w:lang w:val="de-DE"/>
+        </w:rPr>
+        <w:t>Summe_Zugelassenes_Entgelt</w:t>
+      </w:r>
+      <w:proofErr w:type="spellEnd"/>
+      <w:r>
+        <w:rPr>
+          <w:rFonts w:ascii="Arial" w:hAnsi="Arial" w:cs="Arial"/>
+          <w:b/>
+          <w:sz w:val="20"/>
+          <w:lang w:val="de-DE"/>
+        </w:rPr>
+        <w:t>}</w:t>
+      </w:r>
+      <w:r>
+        <w:rPr>
+          <w:rFonts w:ascii="Arial" w:hAnsi="Arial" w:cs="Arial"/>
+          <w:b/>
+          <w:sz w:val="20"/>
           <w:lang w:val="de-DE"/>
         </w:rPr>
         <w:t xml:space="preserve"> €</w:t>
@@ -4880,6 +5674,7 @@
         <w:rPr>
           <w:rFonts w:ascii="Arial" w:hAnsi="Arial" w:cs="Arial"/>
           <w:b/>
+          <w:sz w:val="20"/>
           <w:lang w:val="de-DE"/>
         </w:rPr>
         <w:tab/>
@@ -4889,6 +5684,7 @@
         <w:rPr>
           <w:rFonts w:ascii="Arial" w:hAnsi="Arial" w:cs="Arial"/>
           <w:b/>
+          <w:sz w:val="20"/>
           <w:lang w:val="de-DE"/>
         </w:rPr>
         <w:t xml:space="preserve">  </w:t>
@@ -4897,14 +5693,36 @@
         <w:rPr>
           <w:rFonts w:ascii="Arial" w:hAnsi="Arial" w:cs="Arial"/>
           <w:b/>
-          <w:lang w:val="de-DE"/>
-        </w:rPr>
-        <w:t>${Summe_Nicht_Zugelassenes_Entgelt}</w:t>
-      </w:r>
-      <w:r>
-        <w:rPr>
-          <w:rFonts w:ascii="Arial" w:hAnsi="Arial" w:cs="Arial"/>
-          <w:b/>
+          <w:sz w:val="20"/>
+          <w:lang w:val="de-DE"/>
+        </w:rPr>
+        <w:t>${</w:t>
+      </w:r>
+      <w:proofErr w:type="spellStart"/>
+      <w:r>
+        <w:rPr>
+          <w:rFonts w:ascii="Arial" w:hAnsi="Arial" w:cs="Arial"/>
+          <w:b/>
+          <w:sz w:val="20"/>
+          <w:lang w:val="de-DE"/>
+        </w:rPr>
+        <w:t>Summe_Nicht_Zugelassenes_Entgelt</w:t>
+      </w:r>
+      <w:proofErr w:type="spellEnd"/>
+      <w:r>
+        <w:rPr>
+          <w:rFonts w:ascii="Arial" w:hAnsi="Arial" w:cs="Arial"/>
+          <w:b/>
+          <w:sz w:val="20"/>
+          <w:lang w:val="de-DE"/>
+        </w:rPr>
+        <w:t>}</w:t>
+      </w:r>
+      <w:r>
+        <w:rPr>
+          <w:rFonts w:ascii="Arial" w:hAnsi="Arial" w:cs="Arial"/>
+          <w:b/>
+          <w:sz w:val="20"/>
           <w:lang w:val="de-DE"/>
         </w:rPr>
         <w:t xml:space="preserve"> €          </w:t>
@@ -4913,24 +5731,45 @@
         <w:rPr>
           <w:rFonts w:ascii="Arial" w:hAnsi="Arial" w:cs="Arial"/>
           <w:b/>
+          <w:sz w:val="20"/>
           <w:lang w:val="de-DE"/>
         </w:rPr>
         <w:t xml:space="preserve">  </w:t>
       </w:r>
-      <w:bookmarkStart w:id="0" w:name="_GoBack"/>
-      <w:bookmarkEnd w:id="0"/>
-      <w:r>
-        <w:rPr>
-          <w:rFonts w:ascii="Arial" w:hAnsi="Arial" w:cs="Arial"/>
-          <w:b/>
-          <w:lang w:val="de-DE"/>
-        </w:rPr>
-        <w:t>${Summe_Entgelt}</w:t>
-      </w:r>
-      <w:r>
-        <w:rPr>
-          <w:rFonts w:ascii="Arial" w:hAnsi="Arial" w:cs="Arial"/>
-          <w:b/>
+      <w:r>
+        <w:rPr>
+          <w:rFonts w:ascii="Arial" w:hAnsi="Arial" w:cs="Arial"/>
+          <w:b/>
+          <w:sz w:val="20"/>
+          <w:lang w:val="de-DE"/>
+        </w:rPr>
+        <w:t>${</w:t>
+      </w:r>
+      <w:proofErr w:type="spellStart"/>
+      <w:r>
+        <w:rPr>
+          <w:rFonts w:ascii="Arial" w:hAnsi="Arial" w:cs="Arial"/>
+          <w:b/>
+          <w:sz w:val="20"/>
+          <w:lang w:val="de-DE"/>
+        </w:rPr>
+        <w:t>Summe_Entgelt</w:t>
+      </w:r>
+      <w:proofErr w:type="spellEnd"/>
+      <w:r>
+        <w:rPr>
+          <w:rFonts w:ascii="Arial" w:hAnsi="Arial" w:cs="Arial"/>
+          <w:b/>
+          <w:sz w:val="20"/>
+          <w:lang w:val="de-DE"/>
+        </w:rPr>
+        <w:t>}</w:t>
+      </w:r>
+      <w:r>
+        <w:rPr>
+          <w:rFonts w:ascii="Arial" w:hAnsi="Arial" w:cs="Arial"/>
+          <w:b/>
+          <w:sz w:val="20"/>
           <w:lang w:val="de-DE"/>
         </w:rPr>
         <w:t xml:space="preserve"> €</w:t>
@@ -4939,6 +5778,7 @@
         <w:rPr>
           <w:rFonts w:ascii="Arial" w:hAnsi="Arial" w:cs="Arial"/>
           <w:b/>
+          <w:sz w:val="20"/>
           <w:lang w:val="de-DE"/>
         </w:rPr>
         <w:t xml:space="preserve"> </w:t>
@@ -5047,7 +5887,47 @@
           <w:szCs w:val="12"/>
           <w:lang w:val="de-DE"/>
         </w:rPr>
-        <w:t>für das Entnehmen, Zutagefördern, Zutageleiten und Ableiten von Grundwasser</w:t>
+        <w:t xml:space="preserve">für das Entnehmen, </w:t>
+      </w:r>
+      <w:proofErr w:type="spellStart"/>
+      <w:r>
+        <w:rPr>
+          <w:rFonts w:ascii="Arial Narrow" w:hAnsi="Arial Narrow"/>
+          <w:sz w:val="12"/>
+          <w:szCs w:val="12"/>
+          <w:lang w:val="de-DE"/>
+        </w:rPr>
+        <w:t>Zutagefördern</w:t>
+      </w:r>
+      <w:proofErr w:type="spellEnd"/>
+      <w:r>
+        <w:rPr>
+          <w:rFonts w:ascii="Arial Narrow" w:hAnsi="Arial Narrow"/>
+          <w:sz w:val="12"/>
+          <w:szCs w:val="12"/>
+          <w:lang w:val="de-DE"/>
+        </w:rPr>
+        <w:t xml:space="preserve">, </w:t>
+      </w:r>
+      <w:proofErr w:type="spellStart"/>
+      <w:r>
+        <w:rPr>
+          <w:rFonts w:ascii="Arial Narrow" w:hAnsi="Arial Narrow"/>
+          <w:sz w:val="12"/>
+          <w:szCs w:val="12"/>
+          <w:lang w:val="de-DE"/>
+        </w:rPr>
+        <w:t>Zutageleiten</w:t>
+      </w:r>
+      <w:proofErr w:type="spellEnd"/>
+      <w:r>
+        <w:rPr>
+          <w:rFonts w:ascii="Arial Narrow" w:hAnsi="Arial Narrow"/>
+          <w:sz w:val="12"/>
+          <w:szCs w:val="12"/>
+          <w:lang w:val="de-DE"/>
+        </w:rPr>
+        <w:t xml:space="preserve"> und Ableiten von Grundwasser</w:t>
       </w:r>
     </w:p>
     <w:p>
@@ -5071,7 +5951,47 @@
           <w:szCs w:val="12"/>
           <w:lang w:val="de-DE"/>
         </w:rPr>
-        <w:t xml:space="preserve">Art = 05.01; für das Entnehmen, Zutagefördern, Zutageleiten und Ableiten von Grundwasser und </w:t>
+        <w:t xml:space="preserve">Art = 05.01; für das Entnehmen, </w:t>
+      </w:r>
+      <w:proofErr w:type="spellStart"/>
+      <w:r>
+        <w:rPr>
+          <w:rFonts w:ascii="Arial Narrow" w:hAnsi="Arial Narrow"/>
+          <w:sz w:val="12"/>
+          <w:szCs w:val="12"/>
+          <w:lang w:val="de-DE"/>
+        </w:rPr>
+        <w:t>Zutagefördern</w:t>
+      </w:r>
+      <w:proofErr w:type="spellEnd"/>
+      <w:r>
+        <w:rPr>
+          <w:rFonts w:ascii="Arial Narrow" w:hAnsi="Arial Narrow"/>
+          <w:sz w:val="12"/>
+          <w:szCs w:val="12"/>
+          <w:lang w:val="de-DE"/>
+        </w:rPr>
+        <w:t xml:space="preserve">, </w:t>
+      </w:r>
+      <w:proofErr w:type="spellStart"/>
+      <w:r>
+        <w:rPr>
+          <w:rFonts w:ascii="Arial Narrow" w:hAnsi="Arial Narrow"/>
+          <w:sz w:val="12"/>
+          <w:szCs w:val="12"/>
+          <w:lang w:val="de-DE"/>
+        </w:rPr>
+        <w:t>Zutageleiten</w:t>
+      </w:r>
+      <w:proofErr w:type="spellEnd"/>
+      <w:r>
+        <w:rPr>
+          <w:rFonts w:ascii="Arial Narrow" w:hAnsi="Arial Narrow"/>
+          <w:sz w:val="12"/>
+          <w:szCs w:val="12"/>
+          <w:lang w:val="de-DE"/>
+        </w:rPr>
+        <w:t xml:space="preserve"> und Ableiten von Grundwasser und </w:t>
       </w:r>
       <w:r>
         <w:rPr>
@@ -5208,7 +6128,27 @@
           <w:lang w:val="de-DE" w:bidi="ar-SA"/>
         </w:rPr>
         <w:tab/>
-        <w:t xml:space="preserve">Art =11;erlaubte Wasserentnahme mit wasserrechtlicher Zulassung </w:t>
+        <w:t>Art =11</w:t>
+      </w:r>
+      <w:proofErr w:type="gramStart"/>
+      <w:r>
+        <w:rPr>
+          <w:rFonts w:ascii="Arial" w:hAnsi="Arial" w:cs="Arial"/>
+          <w:sz w:val="12"/>
+          <w:szCs w:val="12"/>
+          <w:lang w:val="de-DE" w:bidi="ar-SA"/>
+        </w:rPr>
+        <w:t>;erlaubte</w:t>
+      </w:r>
+      <w:proofErr w:type="gramEnd"/>
+      <w:r>
+        <w:rPr>
+          <w:rFonts w:ascii="Arial" w:hAnsi="Arial" w:cs="Arial"/>
+          <w:sz w:val="12"/>
+          <w:szCs w:val="12"/>
+          <w:lang w:val="de-DE" w:bidi="ar-SA"/>
+        </w:rPr>
+        <w:t xml:space="preserve"> Wasserentnahme mit wasserrechtlicher Zulassung </w:t>
       </w:r>
     </w:p>
     <w:p>
@@ -5280,7 +6220,27 @@
           <w:szCs w:val="12"/>
           <w:lang w:val="de-DE" w:bidi="ar-SA"/>
         </w:rPr>
-        <w:t>Art = 14; Wasserentnahmen, welche nach § 16 Absatz 2 LWaG entgeltfrei sind</w:t>
+        <w:t xml:space="preserve">Art = 14; Wasserentnahmen, welche nach § 16 Absatz 2 </w:t>
+      </w:r>
+      <w:proofErr w:type="spellStart"/>
+      <w:r>
+        <w:rPr>
+          <w:rFonts w:ascii="Arial" w:hAnsi="Arial" w:cs="Arial"/>
+          <w:sz w:val="12"/>
+          <w:szCs w:val="12"/>
+          <w:lang w:val="de-DE" w:bidi="ar-SA"/>
+        </w:rPr>
+        <w:t>LWaG</w:t>
+      </w:r>
+      <w:proofErr w:type="spellEnd"/>
+      <w:r>
+        <w:rPr>
+          <w:rFonts w:ascii="Arial" w:hAnsi="Arial" w:cs="Arial"/>
+          <w:sz w:val="12"/>
+          <w:szCs w:val="12"/>
+          <w:lang w:val="de-DE" w:bidi="ar-SA"/>
+        </w:rPr>
+        <w:t xml:space="preserve"> entgeltfrei sind</w:t>
       </w:r>
     </w:p>
     <w:p>
@@ -5400,6 +6360,7 @@
         </w:rPr>
         <w:t xml:space="preserve">ab dem </w:t>
       </w:r>
+      <w:proofErr w:type="spellStart"/>
       <w:r>
         <w:rPr>
           <w:rFonts w:ascii="Arial Narrow" w:hAnsi="Arial Narrow" w:cs="Arial"/>
@@ -5408,7 +6369,18 @@
           <w:szCs w:val="12"/>
           <w:lang w:val="de-DE"/>
         </w:rPr>
-        <w:t>Kalendersjahr 2016</w:t>
+        <w:t>Kalendersjahr</w:t>
+      </w:r>
+      <w:proofErr w:type="spellEnd"/>
+      <w:r>
+        <w:rPr>
+          <w:rFonts w:ascii="Arial Narrow" w:hAnsi="Arial Narrow" w:cs="Arial"/>
+          <w:b/>
+          <w:sz w:val="12"/>
+          <w:szCs w:val="12"/>
+          <w:lang w:val="de-DE"/>
+        </w:rPr>
+        <w:t xml:space="preserve"> 2016</w:t>
       </w:r>
       <w:r>
         <w:rPr>
@@ -5567,7 +6539,47 @@
           <w:szCs w:val="12"/>
           <w:lang w:val="de-DE"/>
         </w:rPr>
-        <w:t xml:space="preserve">für das Entnehmen, Zutagefördern, Zutageleiten und Ableiten von </w:t>
+        <w:t xml:space="preserve">für das Entnehmen, </w:t>
+      </w:r>
+      <w:proofErr w:type="spellStart"/>
+      <w:r>
+        <w:rPr>
+          <w:rFonts w:ascii="Arial Narrow" w:hAnsi="Arial Narrow" w:cs="Arial"/>
+          <w:sz w:val="12"/>
+          <w:szCs w:val="12"/>
+          <w:lang w:val="de-DE"/>
+        </w:rPr>
+        <w:t>Zutagefördern</w:t>
+      </w:r>
+      <w:proofErr w:type="spellEnd"/>
+      <w:r>
+        <w:rPr>
+          <w:rFonts w:ascii="Arial Narrow" w:hAnsi="Arial Narrow" w:cs="Arial"/>
+          <w:sz w:val="12"/>
+          <w:szCs w:val="12"/>
+          <w:lang w:val="de-DE"/>
+        </w:rPr>
+        <w:t xml:space="preserve">, </w:t>
+      </w:r>
+      <w:proofErr w:type="spellStart"/>
+      <w:r>
+        <w:rPr>
+          <w:rFonts w:ascii="Arial Narrow" w:hAnsi="Arial Narrow" w:cs="Arial"/>
+          <w:sz w:val="12"/>
+          <w:szCs w:val="12"/>
+          <w:lang w:val="de-DE"/>
+        </w:rPr>
+        <w:t>Zutageleiten</w:t>
+      </w:r>
+      <w:proofErr w:type="spellEnd"/>
+      <w:r>
+        <w:rPr>
+          <w:rFonts w:ascii="Arial Narrow" w:hAnsi="Arial Narrow" w:cs="Arial"/>
+          <w:sz w:val="12"/>
+          <w:szCs w:val="12"/>
+          <w:lang w:val="de-DE"/>
+        </w:rPr>
+        <w:t xml:space="preserve"> und Ableiten von </w:t>
       </w:r>
       <w:r>
         <w:rPr>
@@ -5646,8 +6658,20 @@
           <w:szCs w:val="12"/>
           <w:lang w:val="de-DE"/>
         </w:rPr>
-        <w:t>zweifache Betrag je Kubimeter</w:t>
-      </w:r>
+        <w:t xml:space="preserve">zweifache Betrag je </w:t>
+      </w:r>
+      <w:proofErr w:type="spellStart"/>
+      <w:r>
+        <w:rPr>
+          <w:rFonts w:ascii="Arial Narrow" w:hAnsi="Arial Narrow" w:cs="Arial"/>
+          <w:b/>
+          <w:sz w:val="12"/>
+          <w:szCs w:val="12"/>
+          <w:lang w:val="de-DE"/>
+        </w:rPr>
+        <w:t>Kubimeter</w:t>
+      </w:r>
+      <w:proofErr w:type="spellEnd"/>
       <w:r>
         <w:rPr>
           <w:rFonts w:ascii="Arial Narrow" w:hAnsi="Arial Narrow" w:cs="Arial"/>
@@ -5769,8 +6793,20 @@
           <w:szCs w:val="12"/>
           <w:lang w:val="de-DE"/>
         </w:rPr>
-        <w:t>zweifache Betrag je Kubimeter</w:t>
-      </w:r>
+        <w:t xml:space="preserve">zweifache Betrag je </w:t>
+      </w:r>
+      <w:proofErr w:type="spellStart"/>
+      <w:r>
+        <w:rPr>
+          <w:rFonts w:ascii="Arial Narrow" w:hAnsi="Arial Narrow" w:cs="Arial"/>
+          <w:b/>
+          <w:sz w:val="12"/>
+          <w:szCs w:val="12"/>
+          <w:lang w:val="de-DE"/>
+        </w:rPr>
+        <w:t>Kubimeter</w:t>
+      </w:r>
+      <w:proofErr w:type="spellEnd"/>
       <w:r>
         <w:rPr>
           <w:rFonts w:ascii="Arial Narrow" w:hAnsi="Arial Narrow" w:cs="Arial"/>
@@ -8155,7 +9191,7 @@
 </file>
 
 <file path=customXml/itemProps1.xml><?xml version="1.0" encoding="utf-8"?>
-<ds:datastoreItem xmlns:ds="http://schemas.openxmlformats.org/officeDocument/2006/customXml" ds:itemID="{F00A233C-E435-4691-A3D8-E1EB520BCC3A}">
+<ds:datastoreItem xmlns:ds="http://schemas.openxmlformats.org/officeDocument/2006/customXml" ds:itemID="{31ACE053-96B6-4487-9B03-9B682A91CD2C}">
   <ds:schemaRefs>
     <ds:schemaRef ds:uri="http://schemas.openxmlformats.org/officeDocument/2006/bibliography"/>
   </ds:schemaRefs>

</xml_diff>

<commit_message>
wr kleine Änderungen am 'Festsetzung_Sammelbescheid'
</commit_message>
<xml_diff>
--- a/plugins/wasserrecht/templates/Festsetzung_Sammelbescheid.docx
+++ b/plugins/wasserrecht/templates/Festsetzung_Sammelbescheid.docx
@@ -1863,19 +1863,8 @@
         </w:rPr>
         <w:t>}</w:t>
       </w:r>
-      <w:r>
-        <w:rPr>
-          <w:b/>
-          <w:lang w:val="de-DE"/>
-        </w:rPr>
-        <w:tab/>
-      </w:r>
-      <w:r>
-        <w:rPr>
-          <w:lang w:val="de-DE"/>
-        </w:rPr>
-        <w:t xml:space="preserve"> </w:t>
-      </w:r>
+      <w:bookmarkStart w:id="0" w:name="_GoBack"/>
+      <w:bookmarkEnd w:id="0"/>
     </w:p>
     <w:p>
       <w:pPr>
@@ -2267,6 +2256,7 @@
                 </v:textbox>
               </v:shape>
             </v:group>
+            <w10:wrap type="none"/>
             <w10:anchorlock/>
           </v:group>
         </w:pict>
@@ -5348,8 +5338,6 @@
                 <w:szCs w:val="20"/>
               </w:rPr>
             </w:pPr>
-            <w:bookmarkStart w:id="0" w:name="_GoBack"/>
-            <w:bookmarkEnd w:id="0"/>
             <w:r>
               <w:rPr>
                 <w:color w:val="FF0000"/>
@@ -9191,7 +9179,7 @@
 </file>
 
 <file path=customXml/itemProps1.xml><?xml version="1.0" encoding="utf-8"?>
-<ds:datastoreItem xmlns:ds="http://schemas.openxmlformats.org/officeDocument/2006/customXml" ds:itemID="{31ACE053-96B6-4487-9B03-9B682A91CD2C}">
+<ds:datastoreItem xmlns:ds="http://schemas.openxmlformats.org/officeDocument/2006/customXml" ds:itemID="{270D3C30-13E2-4720-B078-B00BDD6DD2A5}">
   <ds:schemaRefs>
     <ds:schemaRef ds:uri="http://schemas.openxmlformats.org/officeDocument/2006/bibliography"/>
   </ds:schemaRefs>

</xml_diff>

<commit_message>
wr Teilgewässerbenutzungen in den Samelfestsetzungsbescheid integriert
</commit_message>
<xml_diff>
--- a/plugins/wasserrecht/templates/Festsetzung_Sammelbescheid.docx
+++ b/plugins/wasserrecht/templates/Festsetzung_Sammelbescheid.docx
@@ -1863,8 +1863,6 @@
         </w:rPr>
         <w:t>}</w:t>
       </w:r>
-      <w:bookmarkStart w:id="0" w:name="_GoBack"/>
-      <w:bookmarkEnd w:id="0"/>
     </w:p>
     <w:p>
       <w:pPr>
@@ -5126,8 +5124,8 @@
             </w:pPr>
             <w:r>
               <w:rPr>
-                <w:w w:val="95"/>
                 <w:sz w:val="20"/>
+                <w:szCs w:val="20"/>
               </w:rPr>
               <w:t>${Anlage_ID2}</w:t>
             </w:r>
@@ -5149,32 +5147,6 @@
                 <w:szCs w:val="18"/>
               </w:rPr>
             </w:pPr>
-            <w:r>
-              <w:rPr>
-                <w:color w:val="FF0000"/>
-                <w:sz w:val="18"/>
-                <w:szCs w:val="18"/>
-              </w:rPr>
-              <w:t>${</w:t>
-            </w:r>
-            <w:proofErr w:type="spellStart"/>
-            <w:r>
-              <w:rPr>
-                <w:color w:val="FF0000"/>
-                <w:sz w:val="18"/>
-                <w:szCs w:val="18"/>
-              </w:rPr>
-              <w:t>KennNr</w:t>
-            </w:r>
-            <w:proofErr w:type="spellEnd"/>
-            <w:r>
-              <w:rPr>
-                <w:color w:val="FF0000"/>
-                <w:sz w:val="18"/>
-                <w:szCs w:val="18"/>
-              </w:rPr>
-              <w:t>}</w:t>
-            </w:r>
           </w:p>
         </w:tc>
         <w:tc>
@@ -5313,14 +5285,6 @@
                 <w:szCs w:val="20"/>
               </w:rPr>
             </w:pPr>
-            <w:r>
-              <w:rPr>
-                <w:color w:val="FF0000"/>
-                <w:sz w:val="20"/>
-                <w:szCs w:val="20"/>
-              </w:rPr>
-              <w:t>05</w:t>
-            </w:r>
           </w:p>
         </w:tc>
         <w:tc>
@@ -5331,20 +5295,35 @@
           </w:tcPr>
           <w:p>
             <w:pPr>
+              <w:ind w:left="0" w:firstLine="0"/>
               <w:jc w:val="center"/>
               <w:rPr>
-                <w:color w:val="FF0000"/>
                 <w:sz w:val="20"/>
                 <w:szCs w:val="20"/>
               </w:rPr>
             </w:pPr>
             <w:r>
               <w:rPr>
-                <w:color w:val="FF0000"/>
                 <w:sz w:val="20"/>
                 <w:szCs w:val="20"/>
               </w:rPr>
-              <w:t>0,10</w:t>
+              <w:t>${</w:t>
+            </w:r>
+            <w:proofErr w:type="spellStart"/>
+            <w:r>
+              <w:rPr>
+                <w:sz w:val="20"/>
+                <w:szCs w:val="20"/>
+              </w:rPr>
+              <w:t>Entgeltsatz_Zugelassen</w:t>
+            </w:r>
+            <w:proofErr w:type="spellEnd"/>
+            <w:r>
+              <w:rPr>
+                <w:sz w:val="20"/>
+                <w:szCs w:val="20"/>
+              </w:rPr>
+              <w:t>}</w:t>
             </w:r>
           </w:p>
         </w:tc>
@@ -5356,6 +5335,7 @@
           </w:tcPr>
           <w:p>
             <w:pPr>
+              <w:ind w:left="0" w:firstLine="0"/>
               <w:jc w:val="center"/>
               <w:rPr>
                 <w:color w:val="FF0000"/>
@@ -5365,11 +5345,40 @@
             </w:pPr>
             <w:r>
               <w:rPr>
-                <w:color w:val="FF0000"/>
                 <w:sz w:val="20"/>
                 <w:szCs w:val="20"/>
               </w:rPr>
-              <w:t>0,20</w:t>
+              <w:t>${</w:t>
+            </w:r>
+            <w:proofErr w:type="spellStart"/>
+            <w:r>
+              <w:rPr>
+                <w:sz w:val="20"/>
+                <w:szCs w:val="20"/>
+              </w:rPr>
+              <w:t>Entgeltsatz_</w:t>
+            </w:r>
+            <w:r>
+              <w:rPr>
+                <w:sz w:val="20"/>
+                <w:szCs w:val="20"/>
+              </w:rPr>
+              <w:t>Nicht_</w:t>
+            </w:r>
+            <w:r>
+              <w:rPr>
+                <w:sz w:val="20"/>
+                <w:szCs w:val="20"/>
+              </w:rPr>
+              <w:t>Zugelassen</w:t>
+            </w:r>
+            <w:proofErr w:type="spellEnd"/>
+            <w:r>
+              <w:rPr>
+                <w:sz w:val="20"/>
+                <w:szCs w:val="20"/>
+              </w:rPr>
+              <w:t>}</w:t>
             </w:r>
           </w:p>
         </w:tc>
@@ -6186,6 +6195,8 @@
         <w:tab/>
         <w:t xml:space="preserve">Art = 13; Wasserentnahme, welche keiner wasserrechtlichen Zulassung bedarf, jedoch der zuständigen Wasserbehörde anzeigt wurde </w:t>
       </w:r>
+      <w:bookmarkStart w:id="0" w:name="_GoBack"/>
+      <w:bookmarkEnd w:id="0"/>
     </w:p>
     <w:p>
       <w:pPr>
@@ -6832,63 +6843,6 @@
           <w:szCs w:val="12"/>
           <w:lang w:val="de-DE"/>
         </w:rPr>
-      </w:pPr>
-      <w:r>
-        <w:rPr>
-          <w:rFonts w:ascii="Arial Narrow" w:hAnsi="Arial Narrow" w:cs="Arial"/>
-          <w:b/>
-          <w:sz w:val="12"/>
-          <w:szCs w:val="12"/>
-          <w:lang w:val="de-DE"/>
-        </w:rPr>
-        <w:t>Spalte 12</w:t>
-      </w:r>
-      <w:r>
-        <w:rPr>
-          <w:rFonts w:ascii="Arial Narrow" w:hAnsi="Arial Narrow" w:cs="Arial"/>
-          <w:b/>
-          <w:sz w:val="12"/>
-          <w:szCs w:val="12"/>
-          <w:lang w:val="de-DE"/>
-        </w:rPr>
-        <w:tab/>
-        <w:t>Summe = Spalte 10 + Spalte 11</w:t>
-      </w:r>
-      <w:r>
-        <w:rPr>
-          <w:rFonts w:ascii="Arial Narrow" w:hAnsi="Arial Narrow" w:cs="Arial"/>
-          <w:b/>
-          <w:sz w:val="12"/>
-          <w:szCs w:val="12"/>
-          <w:lang w:val="de-DE"/>
-        </w:rPr>
-        <w:tab/>
-      </w:r>
-    </w:p>
-    <w:p>
-      <w:pPr>
-        <w:autoSpaceDE w:val="0"/>
-        <w:autoSpaceDN w:val="0"/>
-        <w:adjustRightInd w:val="0"/>
-        <w:spacing w:after="0"/>
-        <w:ind w:left="573"/>
-        <w:contextualSpacing/>
-        <w:rPr>
-          <w:sz w:val="12"/>
-          <w:szCs w:val="12"/>
-          <w:lang w:val="de-DE"/>
-        </w:rPr>
-      </w:pPr>
-    </w:p>
-    <w:p>
-      <w:pPr>
-        <w:spacing w:before="70"/>
-        <w:ind w:left="120"/>
-        <w:rPr>
-          <w:rFonts w:ascii="Arial" w:hAnsi="Arial" w:cs="Arial"/>
-          <w:b/>
-          <w:lang w:val="de-DE"/>
-        </w:rPr>
         <w:sectPr>
           <w:type w:val="continuous"/>
           <w:pgSz w:w="16840" w:h="11910" w:orient="landscape"/>
@@ -6897,14 +6851,34 @@
           <w:docGrid w:linePitch="299"/>
         </w:sectPr>
       </w:pPr>
+      <w:r>
+        <w:rPr>
+          <w:rFonts w:ascii="Arial Narrow" w:hAnsi="Arial Narrow" w:cs="Arial"/>
+          <w:b/>
+          <w:sz w:val="12"/>
+          <w:szCs w:val="12"/>
+          <w:lang w:val="de-DE"/>
+        </w:rPr>
+        <w:t>Spalte 12</w:t>
+      </w:r>
+      <w:r>
+        <w:rPr>
+          <w:rFonts w:ascii="Arial Narrow" w:hAnsi="Arial Narrow" w:cs="Arial"/>
+          <w:b/>
+          <w:sz w:val="12"/>
+          <w:szCs w:val="12"/>
+          <w:lang w:val="de-DE"/>
+        </w:rPr>
+        <w:tab/>
+        <w:t>Summe = Spalte 10 + Spalte 11</w:t>
+      </w:r>
     </w:p>
     <w:p>
       <w:pPr>
-        <w:spacing w:before="70"/>
-        <w:ind w:left="120"/>
-        <w:rPr>
-          <w:rFonts w:ascii="Arial" w:hAnsi="Arial" w:cs="Arial"/>
-          <w:b/>
+        <w:spacing w:before="70" w:line="240" w:lineRule="auto"/>
+        <w:contextualSpacing/>
+        <w:rPr>
+          <w:rFonts w:ascii="Arial" w:hAnsi="Arial" w:cs="Arial"/>
           <w:lang w:val="de-DE"/>
         </w:rPr>
       </w:pPr>
@@ -9179,7 +9153,7 @@
 </file>
 
 <file path=customXml/itemProps1.xml><?xml version="1.0" encoding="utf-8"?>
-<ds:datastoreItem xmlns:ds="http://schemas.openxmlformats.org/officeDocument/2006/customXml" ds:itemID="{270D3C30-13E2-4720-B078-B00BDD6DD2A5}">
+<ds:datastoreItem xmlns:ds="http://schemas.openxmlformats.org/officeDocument/2006/customXml" ds:itemID="{BFA15E03-7373-4B72-AF24-E0D0CE413D91}">
   <ds:schemaRefs>
     <ds:schemaRef ds:uri="http://schemas.openxmlformats.org/officeDocument/2006/bibliography"/>
   </ds:schemaRefs>

</xml_diff>

<commit_message>
wr Festsetzungssammelbescheid: die erlaubte Menge Wasser wird jetzt für alle Teilgewässerbenutzungen runtergezählt wr Festsetzungssammelbescheid: kleinere Formatierungsanpassungen
</commit_message>
<xml_diff>
--- a/plugins/wasserrecht/templates/Festsetzung_Sammelbescheid.docx
+++ b/plugins/wasserrecht/templates/Festsetzung_Sammelbescheid.docx
@@ -11,6 +11,8 @@
           <w:szCs w:val="6"/>
         </w:rPr>
       </w:pPr>
+      <w:bookmarkStart w:id="0" w:name="_GoBack"/>
+      <w:bookmarkEnd w:id="0"/>
     </w:p>
     <w:p>
       <w:pPr>
@@ -3990,13 +3992,13 @@
         <w:tblLook w:val="04A0" w:firstRow="1" w:lastRow="0" w:firstColumn="1" w:lastColumn="0" w:noHBand="0" w:noVBand="1"/>
       </w:tblPr>
       <w:tblGrid>
-        <w:gridCol w:w="568"/>
-        <w:gridCol w:w="1667"/>
-        <w:gridCol w:w="850"/>
+        <w:gridCol w:w="1242"/>
+        <w:gridCol w:w="1134"/>
+        <w:gridCol w:w="709"/>
         <w:gridCol w:w="2126"/>
         <w:gridCol w:w="1417"/>
-        <w:gridCol w:w="1276"/>
-        <w:gridCol w:w="992"/>
+        <w:gridCol w:w="1560"/>
+        <w:gridCol w:w="708"/>
         <w:gridCol w:w="1134"/>
         <w:gridCol w:w="1134"/>
         <w:gridCol w:w="1346"/>
@@ -4010,7 +4012,7 @@
         </w:trPr>
         <w:tc>
           <w:tcPr>
-            <w:tcW w:w="568" w:type="dxa"/>
+            <w:tcW w:w="1242" w:type="dxa"/>
             <w:shd w:val="clear" w:color="auto" w:fill="F2F2F2" w:themeFill="background1" w:themeFillShade="F2"/>
             <w:vAlign w:val="center"/>
           </w:tcPr>
@@ -4048,7 +4050,7 @@
         </w:tc>
         <w:tc>
           <w:tcPr>
-            <w:tcW w:w="1667" w:type="dxa"/>
+            <w:tcW w:w="1134" w:type="dxa"/>
             <w:shd w:val="clear" w:color="auto" w:fill="F2F2F2" w:themeFill="background1" w:themeFillShade="F2"/>
             <w:vAlign w:val="center"/>
           </w:tcPr>
@@ -4082,7 +4084,7 @@
         </w:tc>
         <w:tc>
           <w:tcPr>
-            <w:tcW w:w="850" w:type="dxa"/>
+            <w:tcW w:w="709" w:type="dxa"/>
             <w:shd w:val="clear" w:color="auto" w:fill="F2F2F2" w:themeFill="background1" w:themeFillShade="F2"/>
             <w:vAlign w:val="center"/>
           </w:tcPr>
@@ -4277,7 +4279,7 @@
         </w:tc>
         <w:tc>
           <w:tcPr>
-            <w:tcW w:w="1276" w:type="dxa"/>
+            <w:tcW w:w="1560" w:type="dxa"/>
             <w:tcBorders>
               <w:top w:val="single" w:sz="12" w:space="0" w:color="auto"/>
               <w:bottom w:val="single" w:sz="4" w:space="0" w:color="auto"/>
@@ -4359,7 +4361,7 @@
         </w:tc>
         <w:tc>
           <w:tcPr>
-            <w:tcW w:w="992" w:type="dxa"/>
+            <w:tcW w:w="708" w:type="dxa"/>
             <w:shd w:val="clear" w:color="auto" w:fill="F2F2F2" w:themeFill="background1" w:themeFillShade="F2"/>
             <w:vAlign w:val="center"/>
           </w:tcPr>
@@ -4511,7 +4513,7 @@
         </w:trPr>
         <w:tc>
           <w:tcPr>
-            <w:tcW w:w="568" w:type="dxa"/>
+            <w:tcW w:w="1242" w:type="dxa"/>
             <w:shd w:val="clear" w:color="auto" w:fill="F2F2F2" w:themeFill="background1" w:themeFillShade="F2"/>
           </w:tcPr>
           <w:p>
@@ -4526,7 +4528,7 @@
         </w:tc>
         <w:tc>
           <w:tcPr>
-            <w:tcW w:w="1667" w:type="dxa"/>
+            <w:tcW w:w="1134" w:type="dxa"/>
             <w:shd w:val="clear" w:color="auto" w:fill="F2F2F2" w:themeFill="background1" w:themeFillShade="F2"/>
           </w:tcPr>
           <w:p>
@@ -4541,7 +4543,7 @@
         </w:tc>
         <w:tc>
           <w:tcPr>
-            <w:tcW w:w="850" w:type="dxa"/>
+            <w:tcW w:w="709" w:type="dxa"/>
             <w:shd w:val="clear" w:color="auto" w:fill="F2F2F2" w:themeFill="background1" w:themeFillShade="F2"/>
             <w:vAlign w:val="bottom"/>
           </w:tcPr>
@@ -4602,7 +4604,7 @@
         </w:tc>
         <w:tc>
           <w:tcPr>
-            <w:tcW w:w="1276" w:type="dxa"/>
+            <w:tcW w:w="1560" w:type="dxa"/>
             <w:tcBorders>
               <w:top w:val="single" w:sz="4" w:space="0" w:color="auto"/>
               <w:left w:val="single" w:sz="4" w:space="0" w:color="auto"/>
@@ -4623,7 +4625,7 @@
         </w:tc>
         <w:tc>
           <w:tcPr>
-            <w:tcW w:w="992" w:type="dxa"/>
+            <w:tcW w:w="708" w:type="dxa"/>
             <w:tcBorders>
               <w:left w:val="single" w:sz="4" w:space="0" w:color="auto"/>
             </w:tcBorders>
@@ -4783,7 +4785,7 @@
         </w:trPr>
         <w:tc>
           <w:tcPr>
-            <w:tcW w:w="568" w:type="dxa"/>
+            <w:tcW w:w="1242" w:type="dxa"/>
             <w:shd w:val="clear" w:color="auto" w:fill="EEECE1" w:themeFill="background2"/>
             <w:vAlign w:val="center"/>
           </w:tcPr>
@@ -4806,7 +4808,7 @@
         </w:tc>
         <w:tc>
           <w:tcPr>
-            <w:tcW w:w="1667" w:type="dxa"/>
+            <w:tcW w:w="1134" w:type="dxa"/>
             <w:shd w:val="clear" w:color="auto" w:fill="EEECE1" w:themeFill="background2"/>
             <w:vAlign w:val="center"/>
           </w:tcPr>
@@ -4831,7 +4833,7 @@
         </w:tc>
         <w:tc>
           <w:tcPr>
-            <w:tcW w:w="850" w:type="dxa"/>
+            <w:tcW w:w="709" w:type="dxa"/>
             <w:shd w:val="clear" w:color="auto" w:fill="EEECE1" w:themeFill="background2"/>
             <w:vAlign w:val="center"/>
           </w:tcPr>
@@ -4906,7 +4908,7 @@
         </w:tc>
         <w:tc>
           <w:tcPr>
-            <w:tcW w:w="1276" w:type="dxa"/>
+            <w:tcW w:w="1560" w:type="dxa"/>
             <w:tcBorders>
               <w:top w:val="single" w:sz="4" w:space="0" w:color="auto"/>
             </w:tcBorders>
@@ -4932,7 +4934,7 @@
         </w:tc>
         <w:tc>
           <w:tcPr>
-            <w:tcW w:w="992" w:type="dxa"/>
+            <w:tcW w:w="708" w:type="dxa"/>
             <w:shd w:val="clear" w:color="auto" w:fill="EEECE1" w:themeFill="background2"/>
             <w:vAlign w:val="center"/>
           </w:tcPr>
@@ -5085,7 +5087,7 @@
         </w:trPr>
         <w:tc>
           <w:tcPr>
-            <w:tcW w:w="568" w:type="dxa"/>
+            <w:tcW w:w="1242" w:type="dxa"/>
             <w:shd w:val="clear" w:color="auto" w:fill="FFFFFF" w:themeFill="background1"/>
             <w:vAlign w:val="center"/>
           </w:tcPr>
@@ -5109,7 +5111,7 @@
         </w:tc>
         <w:tc>
           <w:tcPr>
-            <w:tcW w:w="1667" w:type="dxa"/>
+            <w:tcW w:w="1134" w:type="dxa"/>
             <w:shd w:val="clear" w:color="auto" w:fill="FFFFFF" w:themeFill="background1"/>
             <w:vAlign w:val="center"/>
           </w:tcPr>
@@ -5133,7 +5135,7 @@
         </w:tc>
         <w:tc>
           <w:tcPr>
-            <w:tcW w:w="850" w:type="dxa"/>
+            <w:tcW w:w="709" w:type="dxa"/>
             <w:shd w:val="clear" w:color="auto" w:fill="FFFFFF" w:themeFill="background1"/>
             <w:vAlign w:val="center"/>
           </w:tcPr>
@@ -5221,7 +5223,7 @@
         </w:tc>
         <w:tc>
           <w:tcPr>
-            <w:tcW w:w="1276" w:type="dxa"/>
+            <w:tcW w:w="1560" w:type="dxa"/>
             <w:tcBorders>
               <w:top w:val="single" w:sz="4" w:space="0" w:color="auto"/>
             </w:tcBorders>
@@ -5271,7 +5273,7 @@
         </w:tc>
         <w:tc>
           <w:tcPr>
-            <w:tcW w:w="992" w:type="dxa"/>
+            <w:tcW w:w="708" w:type="dxa"/>
             <w:shd w:val="clear" w:color="auto" w:fill="FFFFFF" w:themeFill="background1"/>
             <w:vAlign w:val="center"/>
           </w:tcPr>
@@ -6195,8 +6197,6 @@
         <w:tab/>
         <w:t xml:space="preserve">Art = 13; Wasserentnahme, welche keiner wasserrechtlichen Zulassung bedarf, jedoch der zuständigen Wasserbehörde anzeigt wurde </w:t>
       </w:r>
-      <w:bookmarkStart w:id="0" w:name="_GoBack"/>
-      <w:bookmarkEnd w:id="0"/>
     </w:p>
     <w:p>
       <w:pPr>
@@ -9153,7 +9153,7 @@
 </file>
 
 <file path=customXml/itemProps1.xml><?xml version="1.0" encoding="utf-8"?>
-<ds:datastoreItem xmlns:ds="http://schemas.openxmlformats.org/officeDocument/2006/customXml" ds:itemID="{BFA15E03-7373-4B72-AF24-E0D0CE413D91}">
+<ds:datastoreItem xmlns:ds="http://schemas.openxmlformats.org/officeDocument/2006/customXml" ds:itemID="{0CEB2B28-5003-4DB8-8DD3-CBFE9BFD228E}">
   <ds:schemaRefs>
     <ds:schemaRef ds:uri="http://schemas.openxmlformats.org/officeDocument/2006/bibliography"/>
   </ds:schemaRefs>

</xml_diff>